<commit_message>
Updated lab 3 report
</commit_message>
<xml_diff>
--- a/Lab 3 Speech Recognition using HTK/Report/AST_HTK.docx
+++ b/Lab 3 Speech Recognition using HTK/Report/AST_HTK.docx
@@ -39,13 +39,6 @@
     </w:p>
     <w:p>
       <w:pPr>
-        <w:spacing w:after="0" w:line="360" w:lineRule="auto"/>
-        <w:contextualSpacing/>
-        <w:jc w:val="center"/>
-      </w:pPr>
-    </w:p>
-    <w:p>
-      <w:pPr>
         <w:pStyle w:val="Heading1"/>
         <w:spacing w:after="200" w:line="360" w:lineRule="auto"/>
         <w:contextualSpacing/>
@@ -57,6 +50,7 @@
     <w:p>
       <w:pPr>
         <w:spacing w:line="360" w:lineRule="auto"/>
+        <w:ind w:firstLine="426"/>
       </w:pPr>
       <w:r>
         <w:t xml:space="preserve">Executing the Perl script that </w:t>
@@ -120,6 +114,9 @@
         <w:jc w:val="center"/>
       </w:pPr>
       <w:r>
+        <w:rPr>
+          <w:noProof/>
+        </w:rPr>
         <w:drawing>
           <wp:inline distT="0" distB="0" distL="0" distR="0" wp14:anchorId="00CA715E" wp14:editId="48E968AC">
             <wp:extent cx="5731510" cy="1289674"/>
@@ -167,37 +164,110 @@
     <w:p>
       <w:pPr>
         <w:pStyle w:val="Caption"/>
-        <w:spacing w:after="120"/>
+        <w:spacing w:line="360" w:lineRule="auto"/>
         <w:jc w:val="center"/>
+        <w:rPr>
+          <w:sz w:val="20"/>
+          <w:szCs w:val="21"/>
+        </w:rPr>
       </w:pPr>
       <w:r>
+        <w:rPr>
+          <w:b/>
+          <w:bCs/>
+          <w:sz w:val="20"/>
+          <w:szCs w:val="21"/>
+        </w:rPr>
         <w:t xml:space="preserve">Fig. </w:t>
       </w:r>
       <w:r>
+        <w:rPr>
+          <w:b/>
+          <w:bCs/>
+          <w:sz w:val="20"/>
+          <w:szCs w:val="21"/>
+        </w:rPr>
         <w:fldChar w:fldCharType="begin"/>
       </w:r>
       <w:r>
+        <w:rPr>
+          <w:b/>
+          <w:bCs/>
+          <w:sz w:val="20"/>
+          <w:szCs w:val="21"/>
+        </w:rPr>
         <w:instrText xml:space="preserve"> SEQ Fig. \* ARABIC </w:instrText>
       </w:r>
       <w:r>
+        <w:rPr>
+          <w:b/>
+          <w:bCs/>
+          <w:sz w:val="20"/>
+          <w:szCs w:val="21"/>
+        </w:rPr>
         <w:fldChar w:fldCharType="separate"/>
       </w:r>
       <w:r>
         <w:rPr>
+          <w:b/>
+          <w:bCs/>
           <w:noProof/>
+          <w:sz w:val="20"/>
+          <w:szCs w:val="21"/>
         </w:rPr>
         <w:t>1</w:t>
       </w:r>
       <w:r>
+        <w:rPr>
+          <w:b/>
+          <w:bCs/>
+          <w:sz w:val="20"/>
+          <w:szCs w:val="21"/>
+        </w:rPr>
         <w:fldChar w:fldCharType="end"/>
       </w:r>
       <w:r>
-        <w:t>.  Recognition result without extra features</w:t>
-      </w:r>
-      <w:r>
-        <w:t xml:space="preserve"> for clean data</w:t>
-      </w:r>
-      <w:r>
+        <w:rPr>
+          <w:b/>
+          <w:bCs/>
+          <w:sz w:val="20"/>
+          <w:szCs w:val="21"/>
+        </w:rPr>
+        <w:t>.</w:t>
+      </w:r>
+      <w:r>
+        <w:rPr>
+          <w:sz w:val="20"/>
+          <w:szCs w:val="21"/>
+        </w:rPr>
+        <w:t xml:space="preserve">  Recognition result without extra features</w:t>
+      </w:r>
+      <w:r>
+        <w:rPr>
+          <w:sz w:val="20"/>
+          <w:szCs w:val="21"/>
+        </w:rPr>
+        <w:t xml:space="preserve"> </w:t>
+      </w:r>
+      <w:r>
+        <w:rPr>
+          <w:sz w:val="20"/>
+          <w:szCs w:val="21"/>
+        </w:rPr>
+        <w:t>using</w:t>
+      </w:r>
+      <w:r>
+        <w:rPr>
+          <w:sz w:val="20"/>
+          <w:szCs w:val="21"/>
+        </w:rPr>
+        <w:t xml:space="preserve"> clean data</w:t>
+      </w:r>
+      <w:r>
+        <w:rPr>
+          <w:sz w:val="20"/>
+          <w:szCs w:val="21"/>
+        </w:rPr>
         <w:t>. No changes in -p flag value.</w:t>
       </w:r>
     </w:p>
@@ -483,7 +553,16 @@
         <w:t xml:space="preserve"> </w:t>
       </w:r>
       <w:r>
-        <w:t>has also increased the accuracy at the sentence-level</w:t>
+        <w:t xml:space="preserve">has also increased the </w:t>
+      </w:r>
+      <w:r>
+        <w:t>correctness</w:t>
+      </w:r>
+      <w:r>
+        <w:t xml:space="preserve"> at </w:t>
+      </w:r>
+      <w:r>
+        <w:t>the sentence level and the accuracy at the word level</w:t>
       </w:r>
       <w:r>
         <w:t xml:space="preserve">. </w:t>
@@ -496,6 +575,9 @@
         <w:jc w:val="center"/>
       </w:pPr>
       <w:r>
+        <w:rPr>
+          <w:noProof/>
+        </w:rPr>
         <w:drawing>
           <wp:inline distT="0" distB="0" distL="0" distR="0" wp14:anchorId="3B708361" wp14:editId="5F3E4713">
             <wp:extent cx="5731510" cy="1272599"/>
@@ -545,33 +627,93 @@
         <w:pStyle w:val="Caption"/>
         <w:spacing w:after="120"/>
         <w:jc w:val="center"/>
+        <w:rPr>
+          <w:sz w:val="20"/>
+          <w:szCs w:val="21"/>
+        </w:rPr>
       </w:pPr>
       <w:r>
+        <w:rPr>
+          <w:b/>
+          <w:bCs/>
+          <w:sz w:val="20"/>
+          <w:szCs w:val="21"/>
+        </w:rPr>
         <w:t xml:space="preserve">Fig. </w:t>
       </w:r>
       <w:r>
+        <w:rPr>
+          <w:b/>
+          <w:bCs/>
+          <w:sz w:val="20"/>
+          <w:szCs w:val="21"/>
+        </w:rPr>
         <w:fldChar w:fldCharType="begin"/>
       </w:r>
       <w:r>
+        <w:rPr>
+          <w:b/>
+          <w:bCs/>
+          <w:sz w:val="20"/>
+          <w:szCs w:val="21"/>
+        </w:rPr>
         <w:instrText xml:space="preserve"> SEQ Fig. \* ARABIC </w:instrText>
       </w:r>
       <w:r>
+        <w:rPr>
+          <w:b/>
+          <w:bCs/>
+          <w:sz w:val="20"/>
+          <w:szCs w:val="21"/>
+        </w:rPr>
         <w:fldChar w:fldCharType="separate"/>
       </w:r>
       <w:r>
         <w:rPr>
+          <w:b/>
+          <w:bCs/>
           <w:noProof/>
+          <w:sz w:val="20"/>
+          <w:szCs w:val="21"/>
         </w:rPr>
         <w:t>2</w:t>
       </w:r>
       <w:r>
+        <w:rPr>
+          <w:b/>
+          <w:bCs/>
+          <w:sz w:val="20"/>
+          <w:szCs w:val="21"/>
+        </w:rPr>
         <w:fldChar w:fldCharType="end"/>
       </w:r>
       <w:r>
+        <w:rPr>
+          <w:sz w:val="20"/>
+          <w:szCs w:val="21"/>
+        </w:rPr>
         <w:t xml:space="preserve">.  Recognition </w:t>
       </w:r>
       <w:r>
-        <w:t>result without extra features for clean data. -p flag = -15.</w:t>
+        <w:rPr>
+          <w:sz w:val="20"/>
+          <w:szCs w:val="21"/>
+        </w:rPr>
+        <w:t xml:space="preserve">result without extra features </w:t>
+      </w:r>
+      <w:r>
+        <w:rPr>
+          <w:sz w:val="20"/>
+          <w:szCs w:val="21"/>
+        </w:rPr>
+        <w:t>using</w:t>
+      </w:r>
+      <w:r>
+        <w:rPr>
+          <w:sz w:val="20"/>
+          <w:szCs w:val="21"/>
+        </w:rPr>
+        <w:t xml:space="preserve"> clean data. -p = -15.</w:t>
       </w:r>
     </w:p>
     <w:p>
@@ -583,17 +725,1704 @@
       <w:pPr>
         <w:pStyle w:val="Heading1"/>
         <w:spacing w:after="200" w:line="360" w:lineRule="auto"/>
+      </w:pPr>
+      <w:r>
+        <w:lastRenderedPageBreak/>
+        <w:t>Delta and Delta-Delta</w:t>
+      </w:r>
+      <w:r>
+        <w:t xml:space="preserve"> Features</w:t>
+      </w:r>
+    </w:p>
+    <w:p>
+      <w:pPr>
+        <w:spacing w:line="360" w:lineRule="auto"/>
+        <w:ind w:firstLine="426"/>
+        <w:rPr>
+          <w:rStyle w:val="notion-text-equation-token"/>
+          <w:rFonts w:cs="Times New Roman"/>
+          <w:bCs/>
+        </w:rPr>
+      </w:pPr>
+      <w:r>
+        <w:t xml:space="preserve">Similarly, we can include the </w:t>
+      </w:r>
+      <m:oMath>
+        <m:r>
+          <m:rPr>
+            <m:sty m:val="p"/>
+          </m:rPr>
+          <w:rPr>
+            <w:rFonts w:ascii="Cambria Math" w:hAnsi="Cambria Math"/>
+          </w:rPr>
+          <m:t>Δ</m:t>
+        </m:r>
+      </m:oMath>
+      <w:r>
+        <w:t xml:space="preserve"> and </w:t>
+      </w:r>
+      <m:oMath>
+        <m:sSup>
+          <m:sSupPr>
+            <m:ctrlPr>
+              <w:rPr>
+                <w:rStyle w:val="notion-text-equation-token"/>
+                <w:rFonts w:ascii="Cambria Math" w:hAnsi="Cambria Math"/>
+                <w:b/>
+                <w:i/>
+              </w:rPr>
+            </m:ctrlPr>
+          </m:sSupPr>
+          <m:e>
+            <m:r>
+              <m:rPr>
+                <m:sty m:val="b"/>
+              </m:rPr>
+              <w:rPr>
+                <w:rStyle w:val="notion-text-equation-token"/>
+                <w:rFonts w:ascii="Cambria Math" w:hAnsi="Cambria Math"/>
+              </w:rPr>
+              <m:t>Δ</m:t>
+            </m:r>
+            <m:ctrlPr>
+              <w:rPr>
+                <w:rStyle w:val="notion-text-equation-token"/>
+                <w:rFonts w:ascii="Cambria Math" w:hAnsi="Cambria Math"/>
+                <w:b/>
+              </w:rPr>
+            </m:ctrlPr>
+          </m:e>
+          <m:sup>
+            <m:r>
+              <m:rPr>
+                <m:sty m:val="bi"/>
+              </m:rPr>
+              <w:rPr>
+                <w:rStyle w:val="notion-text-equation-token"/>
+                <w:rFonts w:ascii="Cambria Math" w:hAnsi="Cambria Math"/>
+              </w:rPr>
+              <m:t>2</m:t>
+            </m:r>
+          </m:sup>
+        </m:sSup>
+      </m:oMath>
+      <w:r>
+        <w:rPr>
+          <w:rStyle w:val="notion-text-equation-token"/>
+          <w:b/>
+        </w:rPr>
+        <w:t xml:space="preserve"> </w:t>
+      </w:r>
+      <w:r>
+        <w:rPr>
+          <w:rStyle w:val="notion-text-equation-token"/>
+          <w:bCs/>
+        </w:rPr>
+        <w:t>feature</w:t>
+      </w:r>
+      <w:r>
+        <w:rPr>
+          <w:rStyle w:val="notion-text-equation-token"/>
+          <w:bCs/>
+        </w:rPr>
+        <w:t>s</w:t>
+      </w:r>
+      <w:r>
+        <w:rPr>
+          <w:rStyle w:val="notion-text-equation-token"/>
+          <w:bCs/>
+        </w:rPr>
+        <w:t xml:space="preserve"> into the recognition system</w:t>
+      </w:r>
+      <w:r>
+        <w:rPr>
+          <w:rStyle w:val="notion-text-equation-token"/>
+          <w:bCs/>
+        </w:rPr>
+        <w:t xml:space="preserve"> using the same script with </w:t>
+      </w:r>
+      <w:r>
+        <w:rPr>
+          <w:rStyle w:val="notion-text-equation-token"/>
+          <w:bCs/>
+        </w:rPr>
+        <w:t>some modifications</w:t>
+      </w:r>
+      <w:r>
+        <w:rPr>
+          <w:rStyle w:val="notion-text-equation-token"/>
+          <w:bCs/>
+        </w:rPr>
+        <w:t xml:space="preserve">. </w:t>
+      </w:r>
+      <w:r>
+        <w:rPr>
+          <w:rStyle w:val="notion-text-equation-token"/>
+          <w:bCs/>
+        </w:rPr>
+        <w:t>Values in the Perl script</w:t>
+      </w:r>
+      <w:r>
+        <w:rPr>
+          <w:rStyle w:val="notion-text-equation-token"/>
+          <w:bCs/>
+        </w:rPr>
+        <w:t xml:space="preserve"> containing </w:t>
+      </w:r>
+      <w:r>
+        <w:rPr>
+          <w:rStyle w:val="notion-text-equation-token"/>
+          <w:rFonts w:ascii="Courier New" w:hAnsi="Courier New" w:cs="Courier New"/>
+          <w:bCs/>
+          <w:sz w:val="20"/>
+          <w:szCs w:val="20"/>
+        </w:rPr>
+        <w:t>MFCC_E</w:t>
+      </w:r>
+      <w:r>
+        <w:rPr>
+          <w:rStyle w:val="notion-text-equation-token"/>
+          <w:bCs/>
+        </w:rPr>
+        <w:t xml:space="preserve"> are </w:t>
+      </w:r>
+      <w:r>
+        <w:rPr>
+          <w:rStyle w:val="notion-text-equation-token"/>
+          <w:bCs/>
+        </w:rPr>
+        <w:t xml:space="preserve">changed into </w:t>
+      </w:r>
+      <w:r>
+        <w:rPr>
+          <w:rStyle w:val="notion-text-equation-token"/>
+          <w:rFonts w:ascii="Courier New" w:hAnsi="Courier New" w:cs="Courier New"/>
+          <w:bCs/>
+          <w:sz w:val="20"/>
+          <w:szCs w:val="20"/>
+        </w:rPr>
+        <w:t>MFCC_E_D_A</w:t>
+      </w:r>
+      <w:r>
+        <w:rPr>
+          <w:rStyle w:val="notion-text-equation-token"/>
+          <w:bCs/>
+          <w:sz w:val="21"/>
+          <w:szCs w:val="21"/>
+        </w:rPr>
+        <w:t xml:space="preserve">. </w:t>
+      </w:r>
+      <m:oMath>
+        <m:r>
+          <m:rPr>
+            <m:sty m:val="p"/>
+          </m:rPr>
+          <w:rPr>
+            <w:rFonts w:ascii="Cambria Math" w:hAnsi="Cambria Math"/>
+          </w:rPr>
+          <m:t>Δ</m:t>
+        </m:r>
+      </m:oMath>
+      <w:r>
+        <w:t xml:space="preserve"> and </w:t>
+      </w:r>
+      <m:oMath>
+        <m:sSup>
+          <m:sSupPr>
+            <m:ctrlPr>
+              <w:rPr>
+                <w:rStyle w:val="notion-text-equation-token"/>
+                <w:rFonts w:ascii="Cambria Math" w:hAnsi="Cambria Math"/>
+                <w:b/>
+                <w:i/>
+              </w:rPr>
+            </m:ctrlPr>
+          </m:sSupPr>
+          <m:e>
+            <m:r>
+              <m:rPr>
+                <m:sty m:val="b"/>
+              </m:rPr>
+              <w:rPr>
+                <w:rStyle w:val="notion-text-equation-token"/>
+                <w:rFonts w:ascii="Cambria Math" w:hAnsi="Cambria Math"/>
+              </w:rPr>
+              <m:t>Δ</m:t>
+            </m:r>
+            <m:ctrlPr>
+              <w:rPr>
+                <w:rStyle w:val="notion-text-equation-token"/>
+                <w:rFonts w:ascii="Cambria Math" w:hAnsi="Cambria Math"/>
+                <w:b/>
+              </w:rPr>
+            </m:ctrlPr>
+          </m:e>
+          <m:sup>
+            <m:r>
+              <m:rPr>
+                <m:sty m:val="bi"/>
+              </m:rPr>
+              <w:rPr>
+                <w:rStyle w:val="notion-text-equation-token"/>
+                <w:rFonts w:ascii="Cambria Math" w:hAnsi="Cambria Math"/>
+              </w:rPr>
+              <m:t>2</m:t>
+            </m:r>
+          </m:sup>
+        </m:sSup>
+      </m:oMath>
+      <w:r>
+        <w:rPr>
+          <w:rStyle w:val="notion-text-equation-token"/>
+          <w:b/>
+        </w:rPr>
+        <w:t xml:space="preserve"> </w:t>
+      </w:r>
+      <w:r>
+        <w:rPr>
+          <w:rStyle w:val="notion-text-equation-token"/>
+          <w:bCs/>
+        </w:rPr>
+        <w:t>feature</w:t>
+      </w:r>
+      <w:r>
+        <w:rPr>
+          <w:rStyle w:val="notion-text-equation-token"/>
+          <w:bCs/>
+        </w:rPr>
+        <w:t>s</w:t>
+      </w:r>
+      <w:r>
+        <w:rPr>
+          <w:rStyle w:val="notion-text-equation-token"/>
+          <w:bCs/>
+        </w:rPr>
+        <w:t xml:space="preserve"> have a </w:t>
+      </w:r>
+      <w:r>
+        <w:rPr>
+          <w:rStyle w:val="notion-text-equation-token"/>
+          <w:bCs/>
+        </w:rPr>
+        <w:t xml:space="preserve">total </w:t>
+      </w:r>
+      <w:r>
+        <w:rPr>
+          <w:rStyle w:val="notion-text-equation-token"/>
+          <w:bCs/>
+        </w:rPr>
+        <w:t xml:space="preserve">of 39 </w:t>
+      </w:r>
+      <w:r>
+        <w:rPr>
+          <w:rStyle w:val="notion-text-equation-token"/>
+          <w:bCs/>
+        </w:rPr>
+        <w:t>dimensions</w:t>
+      </w:r>
+      <w:r>
+        <w:rPr>
+          <w:rStyle w:val="notion-text-equation-token"/>
+          <w:bCs/>
+        </w:rPr>
+        <w:t>, three times more than</w:t>
+      </w:r>
+      <w:r>
+        <w:rPr>
+          <w:rStyle w:val="notion-text-equation-token"/>
+          <w:bCs/>
+        </w:rPr>
+        <w:t xml:space="preserve"> the initially 13 dimensions </w:t>
+      </w:r>
+      <w:r>
+        <w:rPr>
+          <w:rStyle w:val="notion-text-equation-token"/>
+          <w:bCs/>
+        </w:rPr>
+        <w:t>of the</w:t>
+      </w:r>
+      <w:r>
+        <w:rPr>
+          <w:rStyle w:val="notion-text-equation-token"/>
+          <w:bCs/>
+        </w:rPr>
+        <w:t xml:space="preserve"> </w:t>
+      </w:r>
+      <w:r>
+        <w:rPr>
+          <w:rStyle w:val="notion-text-equation-token"/>
+          <w:bCs/>
+        </w:rPr>
+        <w:t>MFCC_E</w:t>
+      </w:r>
+      <w:r>
+        <w:rPr>
+          <w:rStyle w:val="notion-text-equation-token"/>
+          <w:bCs/>
+          <w:i/>
+          <w:iCs/>
+        </w:rPr>
+        <w:t xml:space="preserve"> </w:t>
+      </w:r>
+      <w:r>
+        <w:rPr>
+          <w:rStyle w:val="notion-text-equation-token"/>
+          <w:bCs/>
+        </w:rPr>
+        <w:t>feature</w:t>
+      </w:r>
+      <w:r>
+        <w:rPr>
+          <w:rStyle w:val="notion-text-equation-token"/>
+          <w:bCs/>
+        </w:rPr>
+        <w:t xml:space="preserve">. </w:t>
+      </w:r>
+      <w:r>
+        <w:rPr>
+          <w:rStyle w:val="notion-text-equation-token"/>
+          <w:bCs/>
+        </w:rPr>
+        <w:t xml:space="preserve">The last modification in the Perl Script is </w:t>
+      </w:r>
+      <w:r>
+        <w:rPr>
+          <w:rStyle w:val="notion-text-equation-token"/>
+          <w:bCs/>
+        </w:rPr>
+        <w:t>what prototype to use for the HMM</w:t>
+      </w:r>
+      <w:r>
+        <w:rPr>
+          <w:rStyle w:val="notion-text-equation-token"/>
+          <w:bCs/>
+        </w:rPr>
+        <w:t xml:space="preserve"> training</w:t>
+      </w:r>
+      <w:r>
+        <w:rPr>
+          <w:rStyle w:val="notion-text-equation-token"/>
+          <w:bCs/>
+        </w:rPr>
+        <w:t xml:space="preserve">. </w:t>
+      </w:r>
+      <w:r>
+        <w:rPr>
+          <w:rStyle w:val="notion-text-equation-token"/>
+          <w:bCs/>
+        </w:rPr>
+        <w:t xml:space="preserve">The prototype file is located inside the </w:t>
+      </w:r>
+      <w:r>
+        <w:rPr>
+          <w:rStyle w:val="notion-text-equation-token"/>
+          <w:bCs/>
+          <w:i/>
+          <w:iCs/>
+        </w:rPr>
+        <w:t>lib</w:t>
+      </w:r>
+      <w:r>
+        <w:rPr>
+          <w:rStyle w:val="notion-text-equation-token"/>
+          <w:bCs/>
+        </w:rPr>
+        <w:t xml:space="preserve"> directory</w:t>
+      </w:r>
+      <w:r>
+        <w:rPr>
+          <w:rStyle w:val="notion-text-equation-token"/>
+          <w:bCs/>
+        </w:rPr>
+        <w:t xml:space="preserve">, </w:t>
+      </w:r>
+      <w:r>
+        <w:rPr>
+          <w:rStyle w:val="notion-text-equation-token"/>
+          <w:bCs/>
+        </w:rPr>
+        <w:t>and the</w:t>
+      </w:r>
+      <w:r>
+        <w:rPr>
+          <w:rStyle w:val="notion-text-equation-token"/>
+          <w:bCs/>
+        </w:rPr>
+        <w:t xml:space="preserve"> </w:t>
+      </w:r>
+      <w:r>
+        <w:rPr>
+          <w:rStyle w:val="notion-text-equation-token"/>
+          <w:bCs/>
+        </w:rPr>
+        <w:t>modification to</w:t>
+      </w:r>
+      <w:r>
+        <w:rPr>
+          <w:rStyle w:val="notion-text-equation-token"/>
+          <w:bCs/>
+        </w:rPr>
+        <w:t xml:space="preserve"> the prototype </w:t>
+      </w:r>
+      <w:r>
+        <w:rPr>
+          <w:rStyle w:val="notion-text-equation-token"/>
+          <w:bCs/>
+        </w:rPr>
+        <w:t>looks</w:t>
+      </w:r>
+      <w:r>
+        <w:rPr>
+          <w:rStyle w:val="notion-text-equation-token"/>
+          <w:bCs/>
+        </w:rPr>
+        <w:t xml:space="preserve"> like </w:t>
+      </w:r>
+      <w:r>
+        <w:rPr>
+          <w:rStyle w:val="notion-text-equation-token"/>
+          <w:rFonts w:ascii="Courier New" w:hAnsi="Courier New" w:cs="Courier New"/>
+          <w:bCs/>
+          <w:sz w:val="20"/>
+          <w:szCs w:val="20"/>
+        </w:rPr>
+        <w:t>$Proto = “$REC_DIR/lib/proto_s1d39_st8m1_LabDMML_MFCC_E_D_A”;</w:t>
+      </w:r>
+      <w:r>
+        <w:rPr>
+          <w:rStyle w:val="notion-text-equation-token"/>
+          <w:rFonts w:ascii="Courier New" w:hAnsi="Courier New" w:cs="Courier New"/>
+          <w:bCs/>
+        </w:rPr>
+        <w:t xml:space="preserve">, </w:t>
+      </w:r>
+      <w:r>
+        <w:rPr>
+          <w:rStyle w:val="notion-text-equation-token"/>
+          <w:rFonts w:cs="Times New Roman"/>
+          <w:bCs/>
+        </w:rPr>
+        <w:t xml:space="preserve">where </w:t>
+      </w:r>
+      <w:r>
+        <w:rPr>
+          <w:rStyle w:val="notion-text-equation-token"/>
+          <w:rFonts w:ascii="Courier New" w:hAnsi="Courier New" w:cs="Courier New"/>
+          <w:bCs/>
+          <w:sz w:val="20"/>
+          <w:szCs w:val="20"/>
+        </w:rPr>
+        <w:t>$REC_DIR</w:t>
+      </w:r>
+      <w:r>
+        <w:rPr>
+          <w:rStyle w:val="notion-text-equation-token"/>
+          <w:rFonts w:ascii="Courier New" w:hAnsi="Courier New" w:cs="Courier New"/>
+          <w:bCs/>
+          <w:sz w:val="21"/>
+          <w:szCs w:val="21"/>
+        </w:rPr>
+        <w:t xml:space="preserve"> </w:t>
+      </w:r>
+      <w:r>
+        <w:rPr>
+          <w:rStyle w:val="notion-text-equation-token"/>
+          <w:rFonts w:cs="Times New Roman"/>
+          <w:bCs/>
+        </w:rPr>
+        <w:t xml:space="preserve">is </w:t>
+      </w:r>
+      <w:r>
+        <w:rPr>
+          <w:rStyle w:val="notion-text-equation-token"/>
+          <w:rFonts w:cs="Times New Roman"/>
+          <w:bCs/>
+        </w:rPr>
+        <w:t xml:space="preserve">the directory of the </w:t>
+      </w:r>
+      <w:r>
+        <w:rPr>
+          <w:rStyle w:val="notion-text-equation-token"/>
+          <w:rFonts w:cs="Times New Roman"/>
+          <w:bCs/>
+        </w:rPr>
+        <w:t>project</w:t>
+      </w:r>
+      <w:r>
+        <w:rPr>
+          <w:rStyle w:val="notion-text-equation-token"/>
+          <w:rFonts w:cs="Times New Roman"/>
+          <w:bCs/>
+        </w:rPr>
+        <w:t xml:space="preserve">. </w:t>
+      </w:r>
+    </w:p>
+    <w:p>
+      <w:pPr>
+        <w:spacing w:line="360" w:lineRule="auto"/>
+        <w:ind w:firstLine="426"/>
+      </w:pPr>
+      <w:r>
+        <w:rPr>
+          <w:rStyle w:val="notion-text-equation-token"/>
+          <w:bCs/>
+        </w:rPr>
+        <w:t xml:space="preserve">Other than Perl scripts, </w:t>
+      </w:r>
+      <w:r>
+        <w:rPr>
+          <w:rStyle w:val="notion-text-equation-token"/>
+          <w:bCs/>
+        </w:rPr>
+        <w:t>some config files inside the config directory will also need modifications</w:t>
+      </w:r>
+      <w:r>
+        <w:rPr>
+          <w:rStyle w:val="notion-text-equation-token"/>
+          <w:bCs/>
+        </w:rPr>
+        <w:t>, mainly</w:t>
+      </w:r>
+      <w:r>
+        <w:rPr>
+          <w:rStyle w:val="notion-text-equation-token"/>
+          <w:bCs/>
+        </w:rPr>
+        <w:t xml:space="preserve"> the files:</w:t>
+      </w:r>
+      <w:r>
+        <w:rPr>
+          <w:rStyle w:val="notion-text-equation-token"/>
+          <w:bCs/>
+        </w:rPr>
+        <w:t xml:space="preserve"> </w:t>
+      </w:r>
+      <w:r>
+        <w:rPr>
+          <w:rStyle w:val="notion-text-equation-token"/>
+          <w:bCs/>
+          <w:i/>
+          <w:iCs/>
+        </w:rPr>
+        <w:t>config_HCopy_MFCC_E</w:t>
+      </w:r>
+      <w:r>
+        <w:rPr>
+          <w:rStyle w:val="notion-text-equation-token"/>
+          <w:bCs/>
+        </w:rPr>
+        <w:t>,</w:t>
+      </w:r>
+      <w:r>
+        <w:rPr>
+          <w:rStyle w:val="notion-text-equation-token"/>
+          <w:bCs/>
+        </w:rPr>
+        <w:t xml:space="preserve"> </w:t>
+      </w:r>
+      <w:r>
+        <w:rPr>
+          <w:rStyle w:val="notion-text-equation-token"/>
+          <w:bCs/>
+          <w:i/>
+          <w:iCs/>
+        </w:rPr>
+        <w:t>config_test_MFCC_E</w:t>
+      </w:r>
+      <w:r>
+        <w:rPr>
+          <w:rStyle w:val="notion-text-equation-token"/>
+          <w:bCs/>
+        </w:rPr>
+        <w:t xml:space="preserve">, and </w:t>
+      </w:r>
+      <w:r>
+        <w:rPr>
+          <w:rStyle w:val="notion-text-equation-token"/>
+          <w:bCs/>
+          <w:i/>
+          <w:iCs/>
+        </w:rPr>
+        <w:t>config_train_MFCC_E</w:t>
+      </w:r>
+      <w:r>
+        <w:rPr>
+          <w:rStyle w:val="notion-text-equation-token"/>
+          <w:bCs/>
+        </w:rPr>
+        <w:t>.</w:t>
+      </w:r>
+      <w:r>
+        <w:rPr>
+          <w:rStyle w:val="notion-text-equation-token"/>
+          <w:bCs/>
+        </w:rPr>
+        <w:t xml:space="preserve"> </w:t>
+      </w:r>
+      <w:r>
+        <w:rPr>
+          <w:rStyle w:val="notion-text-equation-token"/>
+          <w:bCs/>
+        </w:rPr>
+        <w:t xml:space="preserve">Values for </w:t>
+      </w:r>
+      <w:r>
+        <w:rPr>
+          <w:rStyle w:val="notion-text-equation-token"/>
+          <w:rFonts w:ascii="Courier New" w:hAnsi="Courier New" w:cs="Courier New"/>
+          <w:bCs/>
+          <w:sz w:val="20"/>
+          <w:szCs w:val="20"/>
+        </w:rPr>
+        <w:t>TARGETKIND</w:t>
+      </w:r>
+      <w:r>
+        <w:rPr>
+          <w:rStyle w:val="notion-text-equation-token"/>
+          <w:bCs/>
+        </w:rPr>
+        <w:t xml:space="preserve"> in all three files needs to be modified to </w:t>
+      </w:r>
+      <w:r>
+        <w:rPr>
+          <w:rStyle w:val="notion-text-equation-token"/>
+          <w:rFonts w:ascii="Courier New" w:hAnsi="Courier New" w:cs="Courier New"/>
+          <w:bCs/>
+          <w:sz w:val="20"/>
+          <w:szCs w:val="20"/>
+        </w:rPr>
+        <w:t>MFCC_E_D_A</w:t>
+      </w:r>
+      <w:r>
+        <w:rPr>
+          <w:rStyle w:val="notion-text-equation-token"/>
+          <w:bCs/>
+          <w:sz w:val="21"/>
+          <w:szCs w:val="21"/>
+        </w:rPr>
+        <w:t xml:space="preserve"> </w:t>
+      </w:r>
+      <w:r>
+        <w:rPr>
+          <w:rStyle w:val="notion-text-equation-token"/>
+          <w:bCs/>
+        </w:rPr>
+        <w:t xml:space="preserve">and in the </w:t>
+      </w:r>
+      <w:r>
+        <w:rPr>
+          <w:rStyle w:val="notion-text-equation-token"/>
+          <w:bCs/>
+          <w:i/>
+          <w:iCs/>
+        </w:rPr>
+        <w:t>config_HCopy_MFCC_E</w:t>
+      </w:r>
+      <w:r>
+        <w:rPr>
+          <w:rStyle w:val="notion-text-equation-token"/>
+          <w:bCs/>
+        </w:rPr>
+        <w:t xml:space="preserve"> file, set the </w:t>
+      </w:r>
+      <w:r>
+        <w:rPr>
+          <w:rStyle w:val="notion-text-equation-token"/>
+          <w:rFonts w:ascii="Courier New" w:hAnsi="Courier New" w:cs="Courier New"/>
+          <w:bCs/>
+          <w:sz w:val="20"/>
+          <w:szCs w:val="20"/>
+        </w:rPr>
+        <w:t>DELTAWINDOW = 3</w:t>
+      </w:r>
+      <w:r>
+        <w:rPr>
+          <w:rStyle w:val="notion-text-equation-token"/>
+          <w:bCs/>
+        </w:rPr>
+        <w:t xml:space="preserve"> and </w:t>
+      </w:r>
+      <w:r>
+        <w:rPr>
+          <w:rStyle w:val="notion-text-equation-token"/>
+          <w:rFonts w:ascii="Courier New" w:hAnsi="Courier New" w:cs="Courier New"/>
+          <w:bCs/>
+          <w:sz w:val="20"/>
+          <w:szCs w:val="20"/>
+        </w:rPr>
+        <w:t>ACCWINDOW = 2</w:t>
+      </w:r>
+      <w:r>
+        <w:rPr>
+          <w:rStyle w:val="notion-text-equation-token"/>
+          <w:bCs/>
+        </w:rPr>
+        <w:t>.</w:t>
+      </w:r>
+      <w:r>
+        <w:rPr>
+          <w:rStyle w:val="notion-text-equation-token"/>
+          <w:bCs/>
+        </w:rPr>
+        <w:t xml:space="preserve"> After all the modifications in the Perl script and config files, </w:t>
+      </w:r>
+      <w:r>
+        <w:rPr>
+          <w:rStyle w:val="notion-text-equation-token"/>
+          <w:bCs/>
+        </w:rPr>
+        <w:t xml:space="preserve">as well as trying different </w:t>
+      </w:r>
+      <w:r>
+        <w:t>-</w:t>
+      </w:r>
+      <w:r>
+        <w:rPr>
+          <w:i/>
+          <w:iCs/>
+        </w:rPr>
+        <w:t>p</w:t>
+      </w:r>
+      <w:r>
+        <w:rPr>
+          <w:rStyle w:val="notion-text-equation-token"/>
+          <w:bCs/>
+        </w:rPr>
+        <w:t xml:space="preserve"> values, </w:t>
+      </w:r>
+      <w:r>
+        <w:rPr>
+          <w:rStyle w:val="notion-text-equation-token"/>
+          <w:bCs/>
+        </w:rPr>
+        <w:t xml:space="preserve">the Perl script </w:t>
+      </w:r>
+      <w:r>
+        <w:rPr>
+          <w:rStyle w:val="notion-text-equation-token"/>
+          <w:bCs/>
+        </w:rPr>
+        <w:t>was</w:t>
+      </w:r>
+      <w:r>
+        <w:rPr>
+          <w:rStyle w:val="notion-text-equation-token"/>
+          <w:bCs/>
+        </w:rPr>
+        <w:t xml:space="preserve"> executed</w:t>
+      </w:r>
+      <w:r>
+        <w:rPr>
+          <w:rStyle w:val="notion-text-equation-token"/>
+          <w:bCs/>
+        </w:rPr>
+        <w:t xml:space="preserve"> using clean training and test data.</w:t>
+      </w:r>
+      <w:r>
+        <w:rPr>
+          <w:rStyle w:val="notion-text-equation-token"/>
+          <w:bCs/>
+        </w:rPr>
+        <w:t xml:space="preserve"> </w:t>
+      </w:r>
+      <w:r>
+        <w:rPr>
+          <w:rStyle w:val="notion-text-equation-token"/>
+          <w:bCs/>
+        </w:rPr>
+        <w:t>As seen in Fig. 3, t</w:t>
+      </w:r>
+      <w:r>
+        <w:rPr>
+          <w:rStyle w:val="notion-text-equation-token"/>
+          <w:bCs/>
+        </w:rPr>
+        <w:t>he</w:t>
+      </w:r>
+      <w:r>
+        <w:rPr>
+          <w:rStyle w:val="notion-text-equation-token"/>
+          <w:bCs/>
+        </w:rPr>
+        <w:t xml:space="preserve"> </w:t>
+      </w:r>
+      <w:r>
+        <w:rPr>
+          <w:rStyle w:val="notion-text-equation-token"/>
+          <w:bCs/>
+        </w:rPr>
+        <w:t xml:space="preserve">result is outputted again into </w:t>
+      </w:r>
+      <w:r>
+        <w:rPr>
+          <w:i/>
+          <w:iCs/>
+        </w:rPr>
+        <w:t>recognitionFinalResult</w:t>
+      </w:r>
+      <w:r>
+        <w:t>.</w:t>
+      </w:r>
+      <w:r>
+        <w:rPr>
+          <w:i/>
+          <w:iCs/>
+        </w:rPr>
+        <w:t>re</w:t>
+      </w:r>
+      <w:r>
+        <w:rPr>
+          <w:i/>
+          <w:iCs/>
+        </w:rPr>
+        <w:t>s</w:t>
+      </w:r>
+      <w:r>
+        <w:t xml:space="preserve">, </w:t>
+      </w:r>
+      <w:r>
+        <w:t>unless the output file name was changed in the Perl script</w:t>
+      </w:r>
+      <w:r>
+        <w:t xml:space="preserve">. </w:t>
+      </w:r>
+    </w:p>
+    <w:p>
+      <w:pPr>
+        <w:keepNext/>
+        <w:spacing w:line="360" w:lineRule="auto"/>
+      </w:pPr>
+      <w:r>
+        <w:rPr>
+          <w:bCs/>
+        </w:rPr>
+        <w:drawing>
+          <wp:inline distT="0" distB="0" distL="0" distR="0" wp14:anchorId="0E5F8469" wp14:editId="1749276D">
+            <wp:extent cx="5731510" cy="1282700"/>
+            <wp:effectExtent l="0" t="0" r="2540" b="0"/>
+            <wp:docPr id="3" name="Picture 3" descr="Text&#10;&#10;Description automatically generated with low confidence"/>
+            <wp:cNvGraphicFramePr>
+              <a:graphicFrameLocks xmlns:a="http://schemas.openxmlformats.org/drawingml/2006/main" noChangeAspect="1"/>
+            </wp:cNvGraphicFramePr>
+            <a:graphic xmlns:a="http://schemas.openxmlformats.org/drawingml/2006/main">
+              <a:graphicData uri="http://schemas.openxmlformats.org/drawingml/2006/picture">
+                <pic:pic xmlns:pic="http://schemas.openxmlformats.org/drawingml/2006/picture">
+                  <pic:nvPicPr>
+                    <pic:cNvPr id="3" name="Picture 3" descr="Text&#10;&#10;Description automatically generated with low confidence"/>
+                    <pic:cNvPicPr/>
+                  </pic:nvPicPr>
+                  <pic:blipFill>
+                    <a:blip r:embed="rId7"/>
+                    <a:stretch>
+                      <a:fillRect/>
+                    </a:stretch>
+                  </pic:blipFill>
+                  <pic:spPr>
+                    <a:xfrm>
+                      <a:off x="0" y="0"/>
+                      <a:ext cx="5731510" cy="1282700"/>
+                    </a:xfrm>
+                    <a:prstGeom prst="rect">
+                      <a:avLst/>
+                    </a:prstGeom>
+                  </pic:spPr>
+                </pic:pic>
+              </a:graphicData>
+            </a:graphic>
+          </wp:inline>
+        </w:drawing>
+      </w:r>
+    </w:p>
+    <w:p>
+      <w:pPr>
+        <w:pStyle w:val="Caption"/>
+        <w:jc w:val="center"/>
+        <w:rPr>
+          <w:bCs/>
+          <w:sz w:val="20"/>
+          <w:szCs w:val="21"/>
+        </w:rPr>
+      </w:pPr>
+      <w:r>
+        <w:rPr>
+          <w:b/>
+          <w:bCs/>
+          <w:sz w:val="20"/>
+          <w:szCs w:val="21"/>
+        </w:rPr>
+        <w:t xml:space="preserve">Fig. </w:t>
+      </w:r>
+      <w:r>
+        <w:rPr>
+          <w:b/>
+          <w:bCs/>
+          <w:sz w:val="20"/>
+          <w:szCs w:val="21"/>
+        </w:rPr>
+        <w:fldChar w:fldCharType="begin"/>
+      </w:r>
+      <w:r>
+        <w:rPr>
+          <w:b/>
+          <w:bCs/>
+          <w:sz w:val="20"/>
+          <w:szCs w:val="21"/>
+        </w:rPr>
+        <w:instrText xml:space="preserve"> SEQ Fig. \* ARABIC </w:instrText>
+      </w:r>
+      <w:r>
+        <w:rPr>
+          <w:b/>
+          <w:bCs/>
+          <w:sz w:val="20"/>
+          <w:szCs w:val="21"/>
+        </w:rPr>
+        <w:fldChar w:fldCharType="separate"/>
+      </w:r>
+      <w:r>
+        <w:rPr>
+          <w:b/>
+          <w:bCs/>
+          <w:noProof/>
+          <w:sz w:val="20"/>
+          <w:szCs w:val="21"/>
+        </w:rPr>
+        <w:t>3</w:t>
+      </w:r>
+      <w:r>
+        <w:rPr>
+          <w:b/>
+          <w:bCs/>
+          <w:sz w:val="20"/>
+          <w:szCs w:val="21"/>
+        </w:rPr>
+        <w:fldChar w:fldCharType="end"/>
+      </w:r>
+      <w:r>
+        <w:rPr>
+          <w:b/>
+          <w:bCs/>
+          <w:sz w:val="20"/>
+          <w:szCs w:val="21"/>
+        </w:rPr>
+        <w:t>.</w:t>
+      </w:r>
+      <w:r>
+        <w:rPr>
+          <w:sz w:val="20"/>
+          <w:szCs w:val="21"/>
+        </w:rPr>
+        <w:t xml:space="preserve">  </w:t>
+      </w:r>
+      <w:r>
+        <w:rPr>
+          <w:sz w:val="20"/>
+          <w:szCs w:val="21"/>
+        </w:rPr>
+        <w:t>Recognition r</w:t>
+      </w:r>
+      <w:r>
+        <w:rPr>
+          <w:sz w:val="20"/>
+          <w:szCs w:val="21"/>
+        </w:rPr>
+        <w:t xml:space="preserve">esult including </w:t>
+      </w:r>
+      <m:oMath>
+        <m:r>
+          <m:rPr>
+            <m:sty m:val="p"/>
+          </m:rPr>
+          <w:rPr>
+            <w:rFonts w:ascii="Cambria Math" w:hAnsi="Cambria Math"/>
+            <w:sz w:val="20"/>
+            <w:szCs w:val="21"/>
+          </w:rPr>
+          <m:t>Δ</m:t>
+        </m:r>
+      </m:oMath>
+      <w:r>
+        <w:rPr>
+          <w:sz w:val="20"/>
+          <w:szCs w:val="21"/>
+        </w:rPr>
+        <w:t xml:space="preserve"> and </w:t>
+      </w:r>
+      <m:oMath>
+        <m:sSup>
+          <m:sSupPr>
+            <m:ctrlPr>
+              <w:rPr>
+                <w:rStyle w:val="notion-text-equation-token"/>
+                <w:rFonts w:ascii="Cambria Math" w:hAnsi="Cambria Math"/>
+                <w:b/>
+                <w:i w:val="0"/>
+                <w:sz w:val="20"/>
+                <w:szCs w:val="21"/>
+              </w:rPr>
+            </m:ctrlPr>
+          </m:sSupPr>
+          <m:e>
+            <m:r>
+              <m:rPr>
+                <m:sty m:val="b"/>
+              </m:rPr>
+              <w:rPr>
+                <w:rStyle w:val="notion-text-equation-token"/>
+                <w:rFonts w:ascii="Cambria Math" w:hAnsi="Cambria Math"/>
+                <w:sz w:val="20"/>
+                <w:szCs w:val="21"/>
+              </w:rPr>
+              <m:t>Δ</m:t>
+            </m:r>
+            <m:ctrlPr>
+              <w:rPr>
+                <w:rStyle w:val="notion-text-equation-token"/>
+                <w:rFonts w:ascii="Cambria Math" w:hAnsi="Cambria Math"/>
+                <w:b/>
+                <w:sz w:val="20"/>
+                <w:szCs w:val="21"/>
+              </w:rPr>
+            </m:ctrlPr>
+          </m:e>
+          <m:sup>
+            <m:r>
+              <m:rPr>
+                <m:sty m:val="b"/>
+              </m:rPr>
+              <w:rPr>
+                <w:rStyle w:val="notion-text-equation-token"/>
+                <w:rFonts w:ascii="Cambria Math" w:hAnsi="Cambria Math"/>
+                <w:sz w:val="20"/>
+                <w:szCs w:val="21"/>
+              </w:rPr>
+              <m:t>2</m:t>
+            </m:r>
+          </m:sup>
+        </m:sSup>
+      </m:oMath>
+      <w:r>
+        <w:rPr>
+          <w:rStyle w:val="notion-text-equation-token"/>
+          <w:b/>
+          <w:sz w:val="20"/>
+          <w:szCs w:val="21"/>
+        </w:rPr>
+        <w:t xml:space="preserve"> </w:t>
+      </w:r>
+      <w:r>
+        <w:rPr>
+          <w:rStyle w:val="notion-text-equation-token"/>
+          <w:bCs/>
+          <w:sz w:val="20"/>
+          <w:szCs w:val="21"/>
+        </w:rPr>
+        <w:t xml:space="preserve">features </w:t>
+      </w:r>
+      <w:r>
+        <w:rPr>
+          <w:rStyle w:val="notion-text-equation-token"/>
+          <w:bCs/>
+          <w:sz w:val="20"/>
+          <w:szCs w:val="21"/>
+        </w:rPr>
+        <w:t>using clean</w:t>
+      </w:r>
+      <w:r>
+        <w:rPr>
+          <w:rStyle w:val="notion-text-equation-token"/>
+          <w:bCs/>
+          <w:sz w:val="20"/>
+          <w:szCs w:val="21"/>
+        </w:rPr>
+        <w:t xml:space="preserve"> </w:t>
+      </w:r>
+      <w:r>
+        <w:rPr>
+          <w:rStyle w:val="notion-text-equation-token"/>
+          <w:bCs/>
+          <w:sz w:val="20"/>
+          <w:szCs w:val="21"/>
+        </w:rPr>
+        <w:t>data. -p = -50</w:t>
+      </w:r>
+      <w:r>
+        <w:rPr>
+          <w:rStyle w:val="notion-text-equation-token"/>
+          <w:bCs/>
+          <w:sz w:val="20"/>
+          <w:szCs w:val="21"/>
+        </w:rPr>
+        <w:t>.</w:t>
+      </w:r>
+    </w:p>
+    <w:p>
+      <w:pPr>
+        <w:spacing w:line="360" w:lineRule="auto"/>
         <w:contextualSpacing/>
       </w:pPr>
-      <w:r>
+    </w:p>
+    <w:p>
+      <w:pPr>
+        <w:spacing w:line="360" w:lineRule="auto"/>
+        <w:ind w:firstLine="720"/>
+        <w:contextualSpacing/>
+      </w:pPr>
+      <w:r>
+        <w:t xml:space="preserve">Fig. 3 has shown a significant increase in correctness and accuracy at both levels. </w:t>
+      </w:r>
+      <w:r>
+        <w:t xml:space="preserve">The </w:t>
+      </w:r>
+      <m:oMath>
+        <m:r>
+          <w:rPr>
+            <w:rFonts w:ascii="Cambria Math" w:hAnsi="Cambria Math"/>
+          </w:rPr>
+          <m:t>D</m:t>
+        </m:r>
+      </m:oMath>
+      <w:r>
+        <w:t xml:space="preserve"> and </w:t>
+      </w:r>
+      <m:oMath>
+        <m:r>
+          <w:rPr>
+            <w:rFonts w:ascii="Cambria Math" w:hAnsi="Cambria Math"/>
+          </w:rPr>
+          <m:t>I</m:t>
+        </m:r>
+      </m:oMath>
+      <w:r>
+        <w:t xml:space="preserve"> values are balanced, showing maximum accuracy for the recognition system when testing clean data.</w:t>
+      </w:r>
+      <w:r>
+        <w:t xml:space="preserve"> Correctness at the sentence level has jumped up by around 20%, and accuracy at the word level is at 96.88% with only 21 missed words out of 865, while using</w:t>
+      </w:r>
+      <m:oMath>
+        <m:r>
+          <m:rPr>
+            <m:sty m:val="p"/>
+          </m:rPr>
+          <w:rPr>
+            <w:rFonts w:ascii="Cambria Math" w:hAnsi="Cambria Math"/>
+          </w:rPr>
+          <m:t xml:space="preserve"> </m:t>
+        </m:r>
+        <m:r>
+          <m:rPr>
+            <m:sty m:val="p"/>
+          </m:rPr>
+          <w:rPr>
+            <w:rFonts w:ascii="Cambria Math" w:hAnsi="Cambria Math"/>
+          </w:rPr>
+          <m:t>Δ</m:t>
+        </m:r>
+      </m:oMath>
+      <w:r>
+        <w:t xml:space="preserve"> and </w:t>
+      </w:r>
+      <m:oMath>
+        <m:sSup>
+          <m:sSupPr>
+            <m:ctrlPr>
+              <w:rPr>
+                <w:rStyle w:val="notion-text-equation-token"/>
+                <w:rFonts w:ascii="Cambria Math" w:hAnsi="Cambria Math"/>
+                <w:b/>
+                <w:i/>
+              </w:rPr>
+            </m:ctrlPr>
+          </m:sSupPr>
+          <m:e>
+            <m:r>
+              <m:rPr>
+                <m:sty m:val="b"/>
+              </m:rPr>
+              <w:rPr>
+                <w:rStyle w:val="notion-text-equation-token"/>
+                <w:rFonts w:ascii="Cambria Math" w:hAnsi="Cambria Math"/>
+              </w:rPr>
+              <m:t>Δ</m:t>
+            </m:r>
+            <m:ctrlPr>
+              <w:rPr>
+                <w:rStyle w:val="notion-text-equation-token"/>
+                <w:rFonts w:ascii="Cambria Math" w:hAnsi="Cambria Math"/>
+                <w:b/>
+              </w:rPr>
+            </m:ctrlPr>
+          </m:e>
+          <m:sup>
+            <m:r>
+              <m:rPr>
+                <m:sty m:val="bi"/>
+              </m:rPr>
+              <w:rPr>
+                <w:rStyle w:val="notion-text-equation-token"/>
+                <w:rFonts w:ascii="Cambria Math" w:hAnsi="Cambria Math"/>
+              </w:rPr>
+              <m:t>2</m:t>
+            </m:r>
+          </m:sup>
+        </m:sSup>
+      </m:oMath>
+      <w:r>
+        <w:rPr>
+          <w:rStyle w:val="notion-text-equation-token"/>
+          <w:b/>
+        </w:rPr>
+        <w:t xml:space="preserve"> </w:t>
+      </w:r>
+      <w:r>
+        <w:rPr>
+          <w:rStyle w:val="notion-text-equation-token"/>
+          <w:bCs/>
+        </w:rPr>
+        <w:t>features</w:t>
+      </w:r>
+      <w:r>
+        <w:rPr>
+          <w:rStyle w:val="notion-text-equation-token"/>
+          <w:bCs/>
+        </w:rPr>
+        <w:t>.</w:t>
+      </w:r>
+    </w:p>
+    <w:p>
+      <w:pPr>
+        <w:spacing w:line="360" w:lineRule="auto"/>
+        <w:ind w:firstLine="720"/>
+        <w:contextualSpacing/>
+        <w:rPr>
+          <w:rStyle w:val="notion-text-equation-token"/>
+          <w:bCs/>
+        </w:rPr>
+      </w:pPr>
+      <w:r>
+        <w:rPr>
+          <w:rStyle w:val="notion-text-equation-token"/>
+          <w:bCs/>
+        </w:rPr>
+        <w:t>W</w:t>
+      </w:r>
+      <w:r>
+        <w:rPr>
+          <w:rStyle w:val="notion-text-equation-token"/>
+          <w:bCs/>
+        </w:rPr>
+        <w:t xml:space="preserve">ith </w:t>
+      </w:r>
+      <m:oMath>
+        <m:r>
+          <m:rPr>
+            <m:sty m:val="p"/>
+          </m:rPr>
+          <w:rPr>
+            <w:rFonts w:ascii="Cambria Math" w:hAnsi="Cambria Math"/>
+          </w:rPr>
+          <m:t>Δ</m:t>
+        </m:r>
+      </m:oMath>
+      <w:r>
+        <w:t xml:space="preserve"> and </w:t>
+      </w:r>
+      <m:oMath>
+        <m:sSup>
+          <m:sSupPr>
+            <m:ctrlPr>
+              <w:rPr>
+                <w:rStyle w:val="notion-text-equation-token"/>
+                <w:rFonts w:ascii="Cambria Math" w:hAnsi="Cambria Math"/>
+                <w:b/>
+                <w:i/>
+              </w:rPr>
+            </m:ctrlPr>
+          </m:sSupPr>
+          <m:e>
+            <m:r>
+              <m:rPr>
+                <m:sty m:val="b"/>
+              </m:rPr>
+              <w:rPr>
+                <w:rStyle w:val="notion-text-equation-token"/>
+                <w:rFonts w:ascii="Cambria Math" w:hAnsi="Cambria Math"/>
+              </w:rPr>
+              <m:t>Δ</m:t>
+            </m:r>
+            <m:ctrlPr>
+              <w:rPr>
+                <w:rStyle w:val="notion-text-equation-token"/>
+                <w:rFonts w:ascii="Cambria Math" w:hAnsi="Cambria Math"/>
+                <w:b/>
+              </w:rPr>
+            </m:ctrlPr>
+          </m:e>
+          <m:sup>
+            <m:r>
+              <m:rPr>
+                <m:sty m:val="bi"/>
+              </m:rPr>
+              <w:rPr>
+                <w:rStyle w:val="notion-text-equation-token"/>
+                <w:rFonts w:ascii="Cambria Math" w:hAnsi="Cambria Math"/>
+              </w:rPr>
+              <m:t>2</m:t>
+            </m:r>
+          </m:sup>
+        </m:sSup>
+      </m:oMath>
+      <w:r>
+        <w:rPr>
+          <w:rStyle w:val="notion-text-equation-token"/>
+          <w:b/>
+        </w:rPr>
+        <w:t xml:space="preserve"> </w:t>
+      </w:r>
+      <w:r>
+        <w:rPr>
+          <w:rStyle w:val="notion-text-equation-token"/>
+          <w:bCs/>
+        </w:rPr>
+        <w:t>features</w:t>
+      </w:r>
+      <w:r>
+        <w:rPr>
+          <w:rStyle w:val="notion-text-equation-token"/>
+          <w:bCs/>
+        </w:rPr>
+        <w:t xml:space="preserve">, the recognition system was able to recognize most of the testing data, given that it now has three times the features than before. </w:t>
+      </w:r>
+      <w:r>
+        <w:rPr>
+          <w:rStyle w:val="notion-text-equation-token"/>
+          <w:bCs/>
+        </w:rPr>
+        <w:t>The increase in accuracy was expected because t</w:t>
+      </w:r>
+      <w:r>
+        <w:rPr>
+          <w:rStyle w:val="notion-text-equation-token"/>
+          <w:bCs/>
+        </w:rPr>
+        <w:t xml:space="preserve">he </w:t>
+      </w:r>
+      <m:oMath>
+        <m:r>
+          <m:rPr>
+            <m:sty m:val="p"/>
+          </m:rPr>
+          <w:rPr>
+            <w:rFonts w:ascii="Cambria Math" w:hAnsi="Cambria Math"/>
+          </w:rPr>
+          <m:t>Δ</m:t>
+        </m:r>
+      </m:oMath>
+      <w:r>
+        <w:t xml:space="preserve"> and </w:t>
+      </w:r>
+      <m:oMath>
+        <m:sSup>
+          <m:sSupPr>
+            <m:ctrlPr>
+              <w:rPr>
+                <w:rStyle w:val="notion-text-equation-token"/>
+                <w:rFonts w:ascii="Cambria Math" w:hAnsi="Cambria Math"/>
+                <w:b/>
+                <w:i/>
+              </w:rPr>
+            </m:ctrlPr>
+          </m:sSupPr>
+          <m:e>
+            <m:r>
+              <m:rPr>
+                <m:sty m:val="b"/>
+              </m:rPr>
+              <w:rPr>
+                <w:rStyle w:val="notion-text-equation-token"/>
+                <w:rFonts w:ascii="Cambria Math" w:hAnsi="Cambria Math"/>
+              </w:rPr>
+              <m:t>Δ</m:t>
+            </m:r>
+            <m:ctrlPr>
+              <w:rPr>
+                <w:rStyle w:val="notion-text-equation-token"/>
+                <w:rFonts w:ascii="Cambria Math" w:hAnsi="Cambria Math"/>
+                <w:b/>
+              </w:rPr>
+            </m:ctrlPr>
+          </m:e>
+          <m:sup>
+            <m:r>
+              <m:rPr>
+                <m:sty m:val="bi"/>
+              </m:rPr>
+              <w:rPr>
+                <w:rStyle w:val="notion-text-equation-token"/>
+                <w:rFonts w:ascii="Cambria Math" w:hAnsi="Cambria Math"/>
+              </w:rPr>
+              <m:t>2</m:t>
+            </m:r>
+          </m:sup>
+        </m:sSup>
+      </m:oMath>
+      <w:r>
+        <w:rPr>
+          <w:rStyle w:val="notion-text-equation-token"/>
+          <w:b/>
+        </w:rPr>
+        <w:t xml:space="preserve"> </w:t>
+      </w:r>
+      <w:r>
+        <w:rPr>
+          <w:rStyle w:val="notion-text-equation-token"/>
+          <w:bCs/>
+        </w:rPr>
+        <w:t>features</w:t>
+      </w:r>
+      <w:r>
+        <w:rPr>
+          <w:rStyle w:val="notion-text-equation-token"/>
+          <w:bCs/>
+        </w:rPr>
+        <w:t xml:space="preserve"> approximate </w:t>
+      </w:r>
+      <w:r>
+        <w:rPr>
+          <w:rStyle w:val="notion-text-equation-token"/>
+          <w:bCs/>
+        </w:rPr>
+        <w:t>the first and second derivatives of the signal. By deriving the signal</w:t>
+      </w:r>
+      <w:r>
+        <w:rPr>
+          <w:rStyle w:val="notion-text-equation-token"/>
+          <w:bCs/>
+        </w:rPr>
+        <w:t xml:space="preserve">, we get an approximation </w:t>
+      </w:r>
+      <w:r>
+        <w:rPr>
+          <w:rStyle w:val="notion-text-equation-token"/>
+          <w:bCs/>
+        </w:rPr>
+        <w:t xml:space="preserve">of the </w:t>
+      </w:r>
+      <w:r>
+        <w:rPr>
+          <w:rStyle w:val="notion-text-equation-token"/>
+          <w:bCs/>
+        </w:rPr>
+        <w:t xml:space="preserve">signal </w:t>
+      </w:r>
+      <w:r>
+        <w:rPr>
+          <w:rStyle w:val="notion-text-equation-token"/>
+          <w:bCs/>
+        </w:rPr>
+        <w:t xml:space="preserve">energy </w:t>
+      </w:r>
+      <w:r>
+        <w:rPr>
+          <w:rStyle w:val="notion-text-equation-token"/>
+          <w:bCs/>
+        </w:rPr>
+        <w:t xml:space="preserve">based of off its previous </w:t>
+      </w:r>
+      <w:r>
+        <w:rPr>
+          <w:rStyle w:val="notion-text-equation-token"/>
+          <w:bCs/>
+        </w:rPr>
+        <w:t>energy</w:t>
+      </w:r>
+      <w:r>
+        <w:rPr>
+          <w:rStyle w:val="notion-text-equation-token"/>
+          <w:bCs/>
+        </w:rPr>
+        <w:t xml:space="preserve">. If a signal </w:t>
+      </w:r>
+      <w:r>
+        <w:rPr>
+          <w:rStyle w:val="notion-text-equation-token"/>
+          <w:bCs/>
+        </w:rPr>
+        <w:t xml:space="preserve">energy </w:t>
+      </w:r>
+      <w:r>
+        <w:rPr>
+          <w:rStyle w:val="notion-text-equation-token"/>
+          <w:bCs/>
+        </w:rPr>
+        <w:t xml:space="preserve">was high previously and is now </w:t>
+      </w:r>
+      <w:r>
+        <w:rPr>
+          <w:rStyle w:val="notion-text-equation-token"/>
+          <w:bCs/>
+        </w:rPr>
+        <w:t>low</w:t>
+      </w:r>
+      <w:r>
+        <w:rPr>
+          <w:rStyle w:val="notion-text-equation-token"/>
+          <w:bCs/>
+        </w:rPr>
+        <w:t>, we would have a negative gradient, and a similar process happens to get a positive gradient</w:t>
+      </w:r>
+      <w:r>
+        <w:rPr>
+          <w:rStyle w:val="notion-text-equation-token"/>
+          <w:bCs/>
+        </w:rPr>
+        <w:t xml:space="preserve">. </w:t>
+      </w:r>
+      <w:r>
+        <w:rPr>
+          <w:rStyle w:val="notion-text-equation-token"/>
+          <w:bCs/>
+        </w:rPr>
+        <w:t xml:space="preserve">Compared to the system without </w:t>
+      </w:r>
+      <m:oMath>
+        <m:r>
+          <m:rPr>
+            <m:sty m:val="p"/>
+          </m:rPr>
+          <w:rPr>
+            <w:rFonts w:ascii="Cambria Math" w:hAnsi="Cambria Math"/>
+          </w:rPr>
+          <m:t>Δ</m:t>
+        </m:r>
+      </m:oMath>
+      <w:r>
+        <w:t xml:space="preserve"> and </w:t>
+      </w:r>
+      <m:oMath>
+        <m:sSup>
+          <m:sSupPr>
+            <m:ctrlPr>
+              <w:rPr>
+                <w:rStyle w:val="notion-text-equation-token"/>
+                <w:rFonts w:ascii="Cambria Math" w:hAnsi="Cambria Math"/>
+                <w:b/>
+                <w:i/>
+              </w:rPr>
+            </m:ctrlPr>
+          </m:sSupPr>
+          <m:e>
+            <m:r>
+              <m:rPr>
+                <m:sty m:val="b"/>
+              </m:rPr>
+              <w:rPr>
+                <w:rStyle w:val="notion-text-equation-token"/>
+                <w:rFonts w:ascii="Cambria Math" w:hAnsi="Cambria Math"/>
+              </w:rPr>
+              <m:t>Δ</m:t>
+            </m:r>
+            <m:ctrlPr>
+              <w:rPr>
+                <w:rStyle w:val="notion-text-equation-token"/>
+                <w:rFonts w:ascii="Cambria Math" w:hAnsi="Cambria Math"/>
+                <w:b/>
+              </w:rPr>
+            </m:ctrlPr>
+          </m:e>
+          <m:sup>
+            <m:r>
+              <m:rPr>
+                <m:sty m:val="bi"/>
+              </m:rPr>
+              <w:rPr>
+                <w:rStyle w:val="notion-text-equation-token"/>
+                <w:rFonts w:ascii="Cambria Math" w:hAnsi="Cambria Math"/>
+              </w:rPr>
+              <m:t>2</m:t>
+            </m:r>
+          </m:sup>
+        </m:sSup>
+      </m:oMath>
+      <w:r>
+        <w:rPr>
+          <w:rStyle w:val="notion-text-equation-token"/>
+          <w:b/>
+        </w:rPr>
+        <w:t xml:space="preserve"> </w:t>
+      </w:r>
+      <w:r>
+        <w:rPr>
+          <w:rStyle w:val="notion-text-equation-token"/>
+          <w:bCs/>
+        </w:rPr>
+        <w:t>features</w:t>
+      </w:r>
+      <w:r>
+        <w:rPr>
+          <w:rStyle w:val="notion-text-equation-token"/>
+          <w:bCs/>
+        </w:rPr>
+        <w:t xml:space="preserve">, static systems would not be able to recognize if an energy signal came from a high or low energy, </w:t>
+      </w:r>
+      <w:r>
+        <w:rPr>
+          <w:rStyle w:val="notion-text-equation-token"/>
+          <w:bCs/>
+        </w:rPr>
+        <w:t xml:space="preserve">while this new </w:t>
+      </w:r>
+      <w:r>
+        <w:rPr>
+          <w:rStyle w:val="notion-text-equation-token"/>
+          <w:bCs/>
+        </w:rPr>
         <w:lastRenderedPageBreak/>
-        <w:t>Delta and Delta-Delta</w:t>
-      </w:r>
-      <w:r>
-        <w:t xml:space="preserve"> Features</w:t>
+        <w:t xml:space="preserve">system can. </w:t>
+      </w:r>
+      <w:r>
+        <w:rPr>
+          <w:rStyle w:val="notion-text-equation-token"/>
+          <w:bCs/>
+        </w:rPr>
+        <w:t xml:space="preserve">With this, the system now has more input </w:t>
+      </w:r>
+      <w:r>
+        <w:rPr>
+          <w:rStyle w:val="notion-text-equation-token"/>
+          <w:bCs/>
+        </w:rPr>
+        <w:t>data</w:t>
+      </w:r>
+      <w:r>
+        <w:rPr>
+          <w:rStyle w:val="notion-text-equation-token"/>
+          <w:bCs/>
+        </w:rPr>
+        <w:t xml:space="preserve"> and parameters that it could learn from</w:t>
+      </w:r>
+      <w:r>
+        <w:rPr>
+          <w:rStyle w:val="notion-text-equation-token"/>
+          <w:bCs/>
+        </w:rPr>
+        <w:t>, which may or may not lead to an increase in accuracy</w:t>
+      </w:r>
+      <w:r>
+        <w:rPr>
+          <w:rStyle w:val="notion-text-equation-token"/>
+          <w:bCs/>
+        </w:rPr>
+        <w:t xml:space="preserve">. </w:t>
+      </w:r>
+      <w:r>
+        <w:rPr>
+          <w:rStyle w:val="notion-text-equation-token"/>
+          <w:bCs/>
+        </w:rPr>
+        <w:t xml:space="preserve">But in this case, the accuracy did increase and that means that a pattern was found in the approximation of the signals that the system could learn and recognize. </w:t>
       </w:r>
     </w:p>
-    <w:p/>
     <w:p>
       <w:pPr>
         <w:spacing w:line="360" w:lineRule="auto"/>
@@ -601,7 +2430,7 @@
       </w:pPr>
     </w:p>
     <w:sectPr>
-      <w:footerReference w:type="default" r:id="rId7"/>
+      <w:footerReference w:type="default" r:id="rId8"/>
       <w:pgSz w:w="11906" w:h="16838"/>
       <w:pgMar w:top="1440" w:right="1440" w:bottom="1440" w:left="1440" w:header="708" w:footer="708" w:gutter="0"/>
       <w:cols w:space="708"/>
@@ -1391,6 +3220,21 @@
       <w:szCs w:val="18"/>
     </w:rPr>
   </w:style>
+  <w:style w:type="character" w:styleId="PlaceholderText">
+    <w:name w:val="Placeholder Text"/>
+    <w:basedOn w:val="DefaultParagraphFont"/>
+    <w:uiPriority w:val="99"/>
+    <w:semiHidden/>
+    <w:rsid w:val="001B3DF6"/>
+    <w:rPr>
+      <w:color w:val="808080"/>
+    </w:rPr>
+  </w:style>
+  <w:style w:type="character" w:customStyle="1" w:styleId="notion-text-equation-token">
+    <w:name w:val="notion-text-equation-token"/>
+    <w:basedOn w:val="DefaultParagraphFont"/>
+    <w:rsid w:val="001B3DF6"/>
+  </w:style>
 </w:styles>
 </file>
 

</xml_diff>

<commit_message>
Fixed tables, wordings and grammar in Lab 3 report,
Additionally, started Lab 4 report
</commit_message>
<xml_diff>
--- a/Lab 3 Speech Recognition using HTK/Report/AST_HTK.docx
+++ b/Lab 3 Speech Recognition using HTK/Report/AST_HTK.docx
@@ -1,6 +1,6 @@
 
 <file path=word/document.xml><?xml version="1.0" encoding="utf-8"?>
-<w:document xmlns:wpc="http://schemas.microsoft.com/office/word/2010/wordprocessingCanvas" xmlns:cx="http://schemas.microsoft.com/office/drawing/2014/chartex" xmlns:cx1="http://schemas.microsoft.com/office/drawing/2015/9/8/chartex" xmlns:cx2="http://schemas.microsoft.com/office/drawing/2015/10/21/chartex" xmlns:cx3="http://schemas.microsoft.com/office/drawing/2016/5/9/chartex" xmlns:cx4="http://schemas.microsoft.com/office/drawing/2016/5/10/chartex" xmlns:cx5="http://schemas.microsoft.com/office/drawing/2016/5/11/chartex" xmlns:cx6="http://schemas.microsoft.com/office/drawing/2016/5/12/chartex" xmlns:cx7="http://schemas.microsoft.com/office/drawing/2016/5/13/chartex" xmlns:cx8="http://schemas.microsoft.com/office/drawing/2016/5/14/chartex" xmlns:mc="http://schemas.openxmlformats.org/markup-compatibility/2006" xmlns:aink="http://schemas.microsoft.com/office/drawing/2016/ink" xmlns:am3d="http://schemas.microsoft.com/office/drawing/2017/model3d" xmlns:o="urn:schemas-microsoft-com:office:office" xmlns:r="http://schemas.openxmlformats.org/officeDocument/2006/relationships" xmlns:m="http://schemas.openxmlformats.org/officeDocument/2006/math" xmlns:v="urn:schemas-microsoft-com:vml" xmlns:wp14="http://schemas.microsoft.com/office/word/2010/wordprocessingDrawing" xmlns:wp="http://schemas.openxmlformats.org/drawingml/2006/wordprocessingDrawing" xmlns:w10="urn:schemas-microsoft-com:office:word" xmlns:w="http://schemas.openxmlformats.org/wordprocessingml/2006/main" xmlns:w14="http://schemas.microsoft.com/office/word/2010/wordml" xmlns:w15="http://schemas.microsoft.com/office/word/2012/wordml" xmlns:w16cid="http://schemas.microsoft.com/office/word/2016/wordml/cid" xmlns:w16se="http://schemas.microsoft.com/office/word/2015/wordml/symex" xmlns:wpg="http://schemas.microsoft.com/office/word/2010/wordprocessingGroup" xmlns:wpi="http://schemas.microsoft.com/office/word/2010/wordprocessingInk" xmlns:wne="http://schemas.microsoft.com/office/word/2006/wordml" xmlns:wps="http://schemas.microsoft.com/office/word/2010/wordprocessingShape" mc:Ignorable="w14 w15 w16se w16cid wp14">
+<w:document xmlns:wpc="http://schemas.microsoft.com/office/word/2010/wordprocessingCanvas" xmlns:cx="http://schemas.microsoft.com/office/drawing/2014/chartex" xmlns:cx1="http://schemas.microsoft.com/office/drawing/2015/9/8/chartex" xmlns:cx2="http://schemas.microsoft.com/office/drawing/2015/10/21/chartex" xmlns:cx3="http://schemas.microsoft.com/office/drawing/2016/5/9/chartex" xmlns:cx4="http://schemas.microsoft.com/office/drawing/2016/5/10/chartex" xmlns:cx5="http://schemas.microsoft.com/office/drawing/2016/5/11/chartex" xmlns:cx6="http://schemas.microsoft.com/office/drawing/2016/5/12/chartex" xmlns:cx7="http://schemas.microsoft.com/office/drawing/2016/5/13/chartex" xmlns:cx8="http://schemas.microsoft.com/office/drawing/2016/5/14/chartex" xmlns:mc="http://schemas.openxmlformats.org/markup-compatibility/2006" xmlns:aink="http://schemas.microsoft.com/office/drawing/2016/ink" xmlns:am3d="http://schemas.microsoft.com/office/drawing/2017/model3d" xmlns:o="urn:schemas-microsoft-com:office:office" xmlns:r="http://schemas.openxmlformats.org/officeDocument/2006/relationships" xmlns:m="http://schemas.openxmlformats.org/officeDocument/2006/math" xmlns:v="urn:schemas-microsoft-com:vml" xmlns:wp14="http://schemas.microsoft.com/office/word/2010/wordprocessingDrawing" xmlns:wp="http://schemas.openxmlformats.org/drawingml/2006/wordprocessingDrawing" xmlns:w10="urn:schemas-microsoft-com:office:word" xmlns:w="http://schemas.openxmlformats.org/wordprocessingml/2006/main" xmlns:w14="http://schemas.microsoft.com/office/word/2010/wordml" xmlns:w15="http://schemas.microsoft.com/office/word/2012/wordml" xmlns:w16cex="http://schemas.microsoft.com/office/word/2018/wordml/cex" xmlns:w16cid="http://schemas.microsoft.com/office/word/2016/wordml/cid" xmlns:w16="http://schemas.microsoft.com/office/word/2018/wordml" xmlns:w16sdtdh="http://schemas.microsoft.com/office/word/2020/wordml/sdtdatahash" xmlns:w16se="http://schemas.microsoft.com/office/word/2015/wordml/symex" xmlns:wpg="http://schemas.microsoft.com/office/word/2010/wordprocessingGroup" xmlns:wpi="http://schemas.microsoft.com/office/word/2010/wordprocessingInk" xmlns:wne="http://schemas.microsoft.com/office/word/2006/wordml" xmlns:wps="http://schemas.microsoft.com/office/word/2010/wordprocessingShape" mc:Ignorable="w14 w15 w16se w16cid w16 w16cex w16sdtdh wp14">
   <w:body>
     <w:p>
       <w:pPr>
@@ -365,7 +365,6 @@
       <w:r>
         <w:t xml:space="preserve"> when executing the </w:t>
       </w:r>
-      <w:proofErr w:type="spellStart"/>
       <w:r>
         <w:rPr>
           <w:i/>
@@ -373,7 +372,6 @@
         </w:rPr>
         <w:t>HVite</w:t>
       </w:r>
-      <w:proofErr w:type="spellEnd"/>
       <w:r>
         <w:t xml:space="preserve"> command</w:t>
       </w:r>
@@ -1292,7 +1290,6 @@
         </w:rPr>
         <w:t xml:space="preserve"> </w:t>
       </w:r>
-      <w:proofErr w:type="spellStart"/>
       <w:r>
         <w:rPr>
           <w:rStyle w:val="notion-text-equation-token"/>
@@ -1302,7 +1299,6 @@
         </w:rPr>
         <w:t>config_HCopy_MFCC_E</w:t>
       </w:r>
-      <w:proofErr w:type="spellEnd"/>
       <w:r>
         <w:rPr>
           <w:rStyle w:val="notion-text-equation-token"/>
@@ -1317,7 +1313,6 @@
         </w:rPr>
         <w:t xml:space="preserve"> </w:t>
       </w:r>
-      <w:proofErr w:type="spellStart"/>
       <w:r>
         <w:rPr>
           <w:rStyle w:val="notion-text-equation-token"/>
@@ -1327,7 +1322,6 @@
         </w:rPr>
         <w:t>config_test_MFCC_E</w:t>
       </w:r>
-      <w:proofErr w:type="spellEnd"/>
       <w:r>
         <w:rPr>
           <w:rStyle w:val="notion-text-equation-token"/>
@@ -1335,7 +1329,6 @@
         </w:rPr>
         <w:t xml:space="preserve">, and </w:t>
       </w:r>
-      <w:proofErr w:type="spellStart"/>
       <w:r>
         <w:rPr>
           <w:rStyle w:val="notion-text-equation-token"/>
@@ -1345,7 +1338,6 @@
         </w:rPr>
         <w:t>config_train_MFCC_E</w:t>
       </w:r>
-      <w:proofErr w:type="spellEnd"/>
       <w:r>
         <w:rPr>
           <w:rStyle w:val="notion-text-equation-token"/>
@@ -1410,7 +1402,6 @@
         </w:rPr>
         <w:t xml:space="preserve">and in the </w:t>
       </w:r>
-      <w:proofErr w:type="spellStart"/>
       <w:r>
         <w:rPr>
           <w:rStyle w:val="notion-text-equation-token"/>
@@ -1420,7 +1411,6 @@
         </w:rPr>
         <w:t>config_HCopy_MFCC_E</w:t>
       </w:r>
-      <w:proofErr w:type="spellEnd"/>
       <w:r>
         <w:rPr>
           <w:rStyle w:val="notion-text-equation-token"/>
@@ -2443,7 +2433,13 @@
         <w:t xml:space="preserve"> additional </w:t>
       </w:r>
       <w:r>
-        <w:t xml:space="preserve">mixtures that are located in the </w:t>
+        <w:t xml:space="preserve">mixtures that </w:t>
+      </w:r>
+      <w:r>
+        <w:t>are in</w:t>
+      </w:r>
+      <w:r>
+        <w:t xml:space="preserve"> the </w:t>
       </w:r>
       <w:r>
         <w:rPr>
@@ -2488,16 +2484,20 @@
         <w:t xml:space="preserve"> after training the ‘stop pause (SP)’ model. </w:t>
       </w:r>
       <w:r>
-        <w:t xml:space="preserve">The process is similar to when creating the SP model using </w:t>
-      </w:r>
-      <w:proofErr w:type="spellStart"/>
+        <w:t xml:space="preserve">The process is </w:t>
+      </w:r>
+      <w:r>
+        <w:t>like</w:t>
+      </w:r>
+      <w:r>
+        <w:t xml:space="preserve"> when creating the SP model using </w:t>
+      </w:r>
       <w:r>
         <w:rPr>
           <w:i/>
         </w:rPr>
         <w:t>HHed</w:t>
       </w:r>
-      <w:proofErr w:type="spellEnd"/>
       <w:r>
         <w:t xml:space="preserve"> </w:t>
       </w:r>
@@ -2507,14 +2507,12 @@
       <w:r>
         <w:t xml:space="preserve">and iterate using </w:t>
       </w:r>
-      <w:proofErr w:type="spellStart"/>
       <w:r>
         <w:rPr>
           <w:i/>
         </w:rPr>
         <w:t>HERest</w:t>
       </w:r>
-      <w:proofErr w:type="spellEnd"/>
       <w:r>
         <w:t xml:space="preserve">. </w:t>
       </w:r>
@@ -2561,7 +2559,121 @@
         <w:rPr>
           <w:iCs/>
         </w:rPr>
-        <w:t xml:space="preserve">The details of the results are presented in </w:t>
+        <w:t>More</w:t>
+      </w:r>
+      <w:r>
+        <w:rPr>
+          <w:iCs/>
+        </w:rPr>
+        <w:t xml:space="preserve"> details o</w:t>
+      </w:r>
+      <w:r>
+        <w:rPr>
+          <w:iCs/>
+        </w:rPr>
+        <w:t>n</w:t>
+      </w:r>
+      <w:r>
+        <w:rPr>
+          <w:iCs/>
+        </w:rPr>
+        <w:t xml:space="preserve"> the</w:t>
+      </w:r>
+      <w:r>
+        <w:rPr>
+          <w:iCs/>
+        </w:rPr>
+        <w:t xml:space="preserve"> following</w:t>
+      </w:r>
+      <w:r>
+        <w:rPr>
+          <w:iCs/>
+        </w:rPr>
+        <w:t xml:space="preserve"> results</w:t>
+      </w:r>
+      <w:r>
+        <w:rPr>
+          <w:iCs/>
+        </w:rPr>
+        <w:t xml:space="preserve"> (</w:t>
+      </w:r>
+      <w:r>
+        <w:rPr>
+          <w:i/>
+        </w:rPr>
+        <w:t>H</w:t>
+      </w:r>
+      <w:r>
+        <w:rPr>
+          <w:iCs/>
+        </w:rPr>
+        <w:t xml:space="preserve">, </w:t>
+      </w:r>
+      <w:r>
+        <w:rPr>
+          <w:i/>
+        </w:rPr>
+        <w:t>D</w:t>
+      </w:r>
+      <w:r>
+        <w:rPr>
+          <w:iCs/>
+        </w:rPr>
+        <w:t xml:space="preserve">, </w:t>
+      </w:r>
+      <w:r>
+        <w:rPr>
+          <w:i/>
+        </w:rPr>
+        <w:t>I</w:t>
+      </w:r>
+      <w:r>
+        <w:rPr>
+          <w:iCs/>
+        </w:rPr>
+        <w:t xml:space="preserve">, </w:t>
+      </w:r>
+      <w:r>
+        <w:rPr>
+          <w:i/>
+        </w:rPr>
+        <w:t>S</w:t>
+      </w:r>
+      <w:r>
+        <w:rPr>
+          <w:iCs/>
+        </w:rPr>
+        <w:t xml:space="preserve">, and </w:t>
+      </w:r>
+      <w:r>
+        <w:rPr>
+          <w:i/>
+        </w:rPr>
+        <w:t>N</w:t>
+      </w:r>
+      <w:r>
+        <w:rPr>
+          <w:iCs/>
+        </w:rPr>
+        <w:t xml:space="preserve"> values that make up results)</w:t>
+      </w:r>
+      <w:r>
+        <w:rPr>
+          <w:iCs/>
+        </w:rPr>
+        <w:t xml:space="preserve"> </w:t>
+      </w:r>
+      <w:r>
+        <w:rPr>
+          <w:iCs/>
+        </w:rPr>
+        <w:t>can be seen</w:t>
+      </w:r>
+      <w:r>
+        <w:rPr>
+          <w:iCs/>
+        </w:rPr>
+        <w:t xml:space="preserve"> in </w:t>
       </w:r>
       <w:r>
         <w:rPr>
@@ -3429,14 +3541,12 @@
       <w:r>
         <w:t xml:space="preserve">For this, we can use the </w:t>
       </w:r>
-      <w:proofErr w:type="spellStart"/>
       <w:r>
         <w:rPr>
           <w:i/>
         </w:rPr>
         <w:t>onlyTest</w:t>
       </w:r>
-      <w:proofErr w:type="spellEnd"/>
       <w:r>
         <w:t xml:space="preserve"> Perl script and modify some of the global variables to test the noisy data using </w:t>
       </w:r>
@@ -3474,95 +3584,84 @@
           <w:rFonts w:ascii="Courier New" w:hAnsi="Courier New" w:cs="Courier New"/>
           <w:sz w:val="20"/>
         </w:rPr>
-        <w:t>$</w:t>
-      </w:r>
-      <w:proofErr w:type="spellStart"/>
+        <w:t>$LIST_Test_HCopy</w:t>
+      </w:r>
+      <w:r>
+        <w:t xml:space="preserve">, </w:t>
+      </w:r>
+      <w:r>
+        <w:t xml:space="preserve">we need to change which list </w:t>
+      </w:r>
+      <w:r>
+        <w:t>needs to be called</w:t>
+      </w:r>
+      <w:r>
+        <w:t xml:space="preserve">. Instead of </w:t>
+      </w:r>
       <w:r>
         <w:rPr>
           <w:rFonts w:ascii="Courier New" w:hAnsi="Courier New" w:cs="Courier New"/>
           <w:sz w:val="20"/>
         </w:rPr>
-        <w:t>LIST_Test_HCopy</w:t>
-      </w:r>
-      <w:proofErr w:type="spellEnd"/>
-      <w:r>
-        <w:t xml:space="preserve">, </w:t>
-      </w:r>
-      <w:r>
-        <w:t xml:space="preserve">we need to change which list </w:t>
-      </w:r>
-      <w:r>
-        <w:t>needs to be called</w:t>
-      </w:r>
-      <w:r>
-        <w:t xml:space="preserve">. Instead of </w:t>
+        <w:t>CLEAN1</w:t>
+      </w:r>
+      <w:r>
+        <w:t>, it w</w:t>
+      </w:r>
+      <w:r>
+        <w:t xml:space="preserve">as modified to </w:t>
       </w:r>
       <w:r>
         <w:rPr>
           <w:rFonts w:ascii="Courier New" w:hAnsi="Courier New" w:cs="Courier New"/>
           <w:sz w:val="20"/>
         </w:rPr>
-        <w:t>CLEAN1</w:t>
-      </w:r>
-      <w:r>
-        <w:t>, it w</w:t>
-      </w:r>
-      <w:r>
-        <w:t xml:space="preserve">as modified to </w:t>
+        <w:t>N1_SNR10</w:t>
       </w:r>
       <w:r>
         <w:rPr>
           <w:rFonts w:ascii="Courier New" w:hAnsi="Courier New" w:cs="Courier New"/>
           <w:sz w:val="20"/>
         </w:rPr>
-        <w:t>N1_SNR10</w:t>
+        <w:t xml:space="preserve"> </w:t>
+      </w:r>
+      <w:r>
+        <w:t xml:space="preserve">and </w:t>
       </w:r>
       <w:r>
         <w:rPr>
           <w:rFonts w:ascii="Courier New" w:hAnsi="Courier New" w:cs="Courier New"/>
           <w:sz w:val="20"/>
         </w:rPr>
+        <w:t>N1_SNR20</w:t>
+      </w:r>
+      <w:r>
+        <w:t xml:space="preserve">, for test one and test two, respectively. </w:t>
+      </w:r>
+      <w:r>
+        <w:t xml:space="preserve">Secondly, </w:t>
+      </w:r>
+      <w:r>
+        <w:t>our</w:t>
+      </w:r>
+      <w:r>
+        <w:t xml:space="preserve"> already built</w:t>
+      </w:r>
+      <w:r>
+        <w:t xml:space="preserve"> three Gaussian model </w:t>
+      </w:r>
+      <w:r>
+        <w:t>was saved in the</w:t>
+      </w:r>
+      <w:r>
         <w:t xml:space="preserve"> </w:t>
       </w:r>
       <w:r>
-        <w:t xml:space="preserve">and </w:t>
-      </w:r>
-      <w:r>
-        <w:rPr>
-          <w:rFonts w:ascii="Courier New" w:hAnsi="Courier New" w:cs="Courier New"/>
-          <w:sz w:val="20"/>
-        </w:rPr>
-        <w:t>N1_SNR20</w:t>
-      </w:r>
-      <w:r>
-        <w:t xml:space="preserve">, for test one and test two, respectively. </w:t>
-      </w:r>
-      <w:r>
-        <w:t xml:space="preserve">Secondly, </w:t>
-      </w:r>
-      <w:r>
-        <w:t>our</w:t>
-      </w:r>
-      <w:r>
-        <w:t xml:space="preserve"> already built</w:t>
-      </w:r>
-      <w:r>
-        <w:t xml:space="preserve"> three Gaussian model </w:t>
-      </w:r>
-      <w:r>
-        <w:t>was saved in the</w:t>
-      </w:r>
-      <w:r>
-        <w:t xml:space="preserve"> </w:t>
-      </w:r>
-      <w:proofErr w:type="spellStart"/>
-      <w:r>
         <w:rPr>
           <w:i/>
         </w:rPr>
         <w:t>hmmsTrained</w:t>
       </w:r>
-      <w:proofErr w:type="spellEnd"/>
       <w:r>
         <w:t xml:space="preserve"> directory, and iterated </w:t>
       </w:r>
@@ -3669,14 +3768,12 @@
       <w:r>
         <w:t xml:space="preserve">, we executed the </w:t>
       </w:r>
-      <w:proofErr w:type="spellStart"/>
       <w:r>
         <w:rPr>
           <w:i/>
         </w:rPr>
         <w:t>onlyTest</w:t>
       </w:r>
-      <w:proofErr w:type="spellEnd"/>
       <w:r>
         <w:t xml:space="preserve"> Perl script </w:t>
       </w:r>
@@ -3717,19 +3814,49 @@
         <w:rPr>
           <w:iCs/>
         </w:rPr>
-        <w:t>The details of the</w:t>
+        <w:t>More</w:t>
       </w:r>
       <w:r>
         <w:rPr>
           <w:iCs/>
         </w:rPr>
+        <w:t xml:space="preserve"> details </w:t>
+      </w:r>
+      <w:r>
+        <w:rPr>
+          <w:iCs/>
+        </w:rPr>
+        <w:t>on</w:t>
+      </w:r>
+      <w:r>
+        <w:rPr>
+          <w:iCs/>
+        </w:rPr>
+        <w:t xml:space="preserve"> the</w:t>
+      </w:r>
+      <w:r>
+        <w:rPr>
+          <w:iCs/>
+        </w:rPr>
         <w:t xml:space="preserve"> following</w:t>
       </w:r>
       <w:r>
         <w:rPr>
           <w:iCs/>
         </w:rPr>
-        <w:t xml:space="preserve"> results are presented in Appendix 2.</w:t>
+        <w:t xml:space="preserve"> results </w:t>
+      </w:r>
+      <w:r>
+        <w:rPr>
+          <w:iCs/>
+        </w:rPr>
+        <w:t>can be seen</w:t>
+      </w:r>
+      <w:r>
+        <w:rPr>
+          <w:iCs/>
+        </w:rPr>
+        <w:t xml:space="preserve"> in Appendix 2.</w:t>
       </w:r>
     </w:p>
     <w:p>
@@ -4509,10 +4636,10 @@
         <w:t xml:space="preserve"> </w:t>
       </w:r>
       <w:r>
-        <w:t xml:space="preserve">it can be seen that </w:t>
-      </w:r>
-      <w:r>
-        <w:t xml:space="preserve">training with only clean data </w:t>
+        <w:t>training</w:t>
+      </w:r>
+      <w:r>
+        <w:t xml:space="preserve"> with only clean data </w:t>
       </w:r>
       <w:r>
         <w:t>does</w:t>
@@ -4536,7 +4663,13 @@
         <w:t xml:space="preserve">The low inaccuracy of the system </w:t>
       </w:r>
       <w:r>
-        <w:t xml:space="preserve">implies that the system is unable to differentiate between low (background) noise and the data it is attempting to process. However, when testing with SNR20, the accuracy of the system improved drastically. This suggests that the system is able to identify the difference between noise at 20 decibels and the desired data (the words and sentences being spoken) much better than noise at 10 decibels. </w:t>
+        <w:t xml:space="preserve">implies that the system is unable to differentiate between low (background) noise and the data it is attempting to process. However, when testing with SNR20, the accuracy of the system improved drastically. This suggests that the system </w:t>
+      </w:r>
+      <w:r>
+        <w:t>can</w:t>
+      </w:r>
+      <w:r>
+        <w:t xml:space="preserve"> identify the difference between noise at 20 decibels and the desired data (the words and sentences being spoken) much better than noise at 10 decibels. </w:t>
       </w:r>
     </w:p>
     <w:p>
@@ -4581,10 +4714,13 @@
         <w:t xml:space="preserve">, we need to make a new list file to contain all the filenames of the </w:t>
       </w:r>
       <w:r>
-        <w:t>clean and noisy training data</w:t>
-      </w:r>
-      <w:r>
-        <w:t>, and modify the global va</w:t>
+        <w:t xml:space="preserve">clean and noisy training </w:t>
+      </w:r>
+      <w:r>
+        <w:t>data and</w:t>
+      </w:r>
+      <w:r>
+        <w:t xml:space="preserve"> modify the global va</w:t>
       </w:r>
       <w:r>
         <w:t>riable</w:t>
@@ -4597,17 +4733,24 @@
           <w:rFonts w:ascii="Courier New" w:hAnsi="Courier New" w:cs="Courier New"/>
           <w:sz w:val="20"/>
         </w:rPr>
-        <w:t>$</w:t>
-      </w:r>
-      <w:proofErr w:type="spellStart"/>
+        <w:t>$LIST_train</w:t>
+      </w:r>
+      <w:r>
+        <w:rPr>
+          <w:sz w:val="20"/>
+        </w:rPr>
+        <w:t xml:space="preserve"> </w:t>
+      </w:r>
+      <w:r>
+        <w:t xml:space="preserve">and </w:t>
+      </w:r>
       <w:r>
         <w:rPr>
           <w:rFonts w:ascii="Courier New" w:hAnsi="Courier New" w:cs="Courier New"/>
           <w:sz w:val="20"/>
         </w:rPr>
-        <w:t>LIST_train</w:t>
-      </w:r>
-      <w:proofErr w:type="spellEnd"/>
+        <w:t>$LIST_train_HCopy</w:t>
+      </w:r>
       <w:r>
         <w:rPr>
           <w:sz w:val="20"/>
@@ -4615,24 +4758,37 @@
         <w:t xml:space="preserve"> </w:t>
       </w:r>
       <w:r>
-        <w:t xml:space="preserve">and </w:t>
+        <w:t>in the Perl script</w:t>
+      </w:r>
+      <w:r>
+        <w:t xml:space="preserve"> to call </w:t>
+      </w:r>
+      <w:r>
+        <w:t>on that newly created list file</w:t>
+      </w:r>
+      <w:r>
+        <w:t xml:space="preserve">. </w:t>
+      </w:r>
+      <w:r>
+        <w:t xml:space="preserve">To test the data separately, we copied </w:t>
+      </w:r>
+      <w:r>
+        <w:t xml:space="preserve">the same Perl script three times and modified the global variable </w:t>
       </w:r>
       <w:r>
         <w:rPr>
           <w:rFonts w:ascii="Courier New" w:hAnsi="Courier New" w:cs="Courier New"/>
           <w:sz w:val="20"/>
         </w:rPr>
-        <w:t>$</w:t>
-      </w:r>
-      <w:proofErr w:type="spellStart"/>
+        <w:t>$LIST_</w:t>
+      </w:r>
       <w:r>
         <w:rPr>
           <w:rFonts w:ascii="Courier New" w:hAnsi="Courier New" w:cs="Courier New"/>
           <w:sz w:val="20"/>
         </w:rPr>
-        <w:t>LIST_train_HCopy</w:t>
-      </w:r>
-      <w:proofErr w:type="spellEnd"/>
+        <w:t>test</w:t>
+      </w:r>
       <w:r>
         <w:rPr>
           <w:sz w:val="20"/>
@@ -4640,129 +4796,73 @@
         <w:t xml:space="preserve"> </w:t>
       </w:r>
       <w:r>
-        <w:t>in the Perl script</w:t>
-      </w:r>
-      <w:r>
-        <w:t xml:space="preserve"> to call </w:t>
-      </w:r>
-      <w:r>
-        <w:t>on that newly created list file</w:t>
-      </w:r>
-      <w:r>
-        <w:t xml:space="preserve">. </w:t>
-      </w:r>
-      <w:r>
-        <w:t xml:space="preserve">To test the data separately, we copied </w:t>
-      </w:r>
-      <w:r>
-        <w:t xml:space="preserve">the same Perl script three times and modified the global variable </w:t>
+        <w:t xml:space="preserve">and </w:t>
       </w:r>
       <w:r>
         <w:rPr>
           <w:rFonts w:ascii="Courier New" w:hAnsi="Courier New" w:cs="Courier New"/>
           <w:sz w:val="20"/>
         </w:rPr>
-        <w:t>$</w:t>
-      </w:r>
-      <w:proofErr w:type="spellStart"/>
+        <w:t>$LIST_</w:t>
+      </w:r>
       <w:r>
         <w:rPr>
           <w:rFonts w:ascii="Courier New" w:hAnsi="Courier New" w:cs="Courier New"/>
           <w:sz w:val="20"/>
         </w:rPr>
-        <w:t>LIST_</w:t>
+        <w:t>test</w:t>
       </w:r>
       <w:r>
         <w:rPr>
           <w:rFonts w:ascii="Courier New" w:hAnsi="Courier New" w:cs="Courier New"/>
           <w:sz w:val="20"/>
         </w:rPr>
-        <w:t>test</w:t>
-      </w:r>
-      <w:proofErr w:type="spellEnd"/>
-      <w:r>
-        <w:rPr>
-          <w:sz w:val="20"/>
-        </w:rPr>
-        <w:t xml:space="preserve"> </w:t>
-      </w:r>
-      <w:r>
-        <w:t xml:space="preserve">and </w:t>
+        <w:t>_HCopy</w:t>
       </w:r>
       <w:r>
         <w:rPr>
           <w:rFonts w:ascii="Courier New" w:hAnsi="Courier New" w:cs="Courier New"/>
           <w:sz w:val="20"/>
         </w:rPr>
-        <w:t>$</w:t>
-      </w:r>
-      <w:proofErr w:type="spellStart"/>
+        <w:t xml:space="preserve"> </w:t>
+      </w:r>
+      <w:r>
+        <w:rPr>
+          <w:rFonts w:cs="Times New Roman"/>
+        </w:rPr>
+        <w:t xml:space="preserve">to call </w:t>
+      </w:r>
       <w:r>
         <w:rPr>
           <w:rFonts w:ascii="Courier New" w:hAnsi="Courier New" w:cs="Courier New"/>
           <w:sz w:val="20"/>
         </w:rPr>
-        <w:t>LIST_</w:t>
+        <w:t>CLEAN1</w:t>
+      </w:r>
+      <w:r>
+        <w:rPr>
+          <w:rFonts w:cs="Times New Roman"/>
+        </w:rPr>
+        <w:t xml:space="preserve">, </w:t>
       </w:r>
       <w:r>
         <w:rPr>
           <w:rFonts w:ascii="Courier New" w:hAnsi="Courier New" w:cs="Courier New"/>
           <w:sz w:val="20"/>
         </w:rPr>
-        <w:t>test</w:t>
+        <w:t>N1_SNR10</w:t>
+      </w:r>
+      <w:r>
+        <w:rPr>
+          <w:rFonts w:cs="Times New Roman"/>
+        </w:rPr>
+        <w:t xml:space="preserve">, and </w:t>
       </w:r>
       <w:r>
         <w:rPr>
           <w:rFonts w:ascii="Courier New" w:hAnsi="Courier New" w:cs="Courier New"/>
           <w:sz w:val="20"/>
         </w:rPr>
-        <w:t>_HCopy</w:t>
-      </w:r>
-      <w:proofErr w:type="spellEnd"/>
-      <w:r>
-        <w:rPr>
-          <w:rFonts w:ascii="Courier New" w:hAnsi="Courier New" w:cs="Courier New"/>
-          <w:sz w:val="20"/>
-        </w:rPr>
-        <w:t xml:space="preserve"> </w:t>
-      </w:r>
-      <w:r>
-        <w:rPr>
-          <w:rFonts w:cs="Times New Roman"/>
-        </w:rPr>
-        <w:t xml:space="preserve">to call </w:t>
-      </w:r>
-      <w:r>
-        <w:rPr>
-          <w:rFonts w:ascii="Courier New" w:hAnsi="Courier New" w:cs="Courier New"/>
-          <w:sz w:val="20"/>
-        </w:rPr>
-        <w:t>CLEAN1</w:t>
-      </w:r>
-      <w:r>
-        <w:rPr>
-          <w:rFonts w:cs="Times New Roman"/>
-        </w:rPr>
-        <w:t xml:space="preserve">, </w:t>
-      </w:r>
-      <w:r>
-        <w:rPr>
-          <w:rFonts w:ascii="Courier New" w:hAnsi="Courier New" w:cs="Courier New"/>
-          <w:sz w:val="20"/>
-        </w:rPr>
-        <w:t>N1_SNR10</w:t>
-      </w:r>
-      <w:r>
-        <w:rPr>
-          <w:rFonts w:cs="Times New Roman"/>
-        </w:rPr>
-        <w:t xml:space="preserve">, and </w:t>
-      </w:r>
-      <w:r>
-        <w:rPr>
-          <w:rFonts w:ascii="Courier New" w:hAnsi="Courier New" w:cs="Courier New"/>
-          <w:sz w:val="20"/>
-        </w:rPr>
         <w:t>N1_SNR20</w:t>
       </w:r>
       <w:r>
@@ -4821,13 +4921,43 @@
         <w:rPr>
           <w:rFonts w:cs="Times New Roman"/>
         </w:rPr>
-        <w:t xml:space="preserve">, the three Perl scripts were executed and the results are as shown in Table 3. </w:t>
+        <w:t xml:space="preserve">, the three Perl scripts were </w:t>
+      </w:r>
+      <w:r>
+        <w:rPr>
+          <w:rFonts w:cs="Times New Roman"/>
+        </w:rPr>
+        <w:t>executed,</w:t>
+      </w:r>
+      <w:r>
+        <w:rPr>
+          <w:rFonts w:cs="Times New Roman"/>
+        </w:rPr>
+        <w:t xml:space="preserve"> and the results are as shown in Table 3. </w:t>
       </w:r>
       <w:r>
         <w:rPr>
           <w:iCs/>
         </w:rPr>
-        <w:t>The details of the following results are presented in Appendix 3.</w:t>
+        <w:t>More</w:t>
+      </w:r>
+      <w:r>
+        <w:rPr>
+          <w:iCs/>
+        </w:rPr>
+        <w:t xml:space="preserve"> details </w:t>
+      </w:r>
+      <w:r>
+        <w:rPr>
+          <w:iCs/>
+        </w:rPr>
+        <w:t>on</w:t>
+      </w:r>
+      <w:r>
+        <w:rPr>
+          <w:iCs/>
+        </w:rPr>
+        <w:t xml:space="preserve"> the following results are presented in Appendix 3.</w:t>
       </w:r>
     </w:p>
     <w:p>
@@ -5804,22 +5934,32 @@
         <w:rPr>
           <w:rFonts w:cs="Times New Roman"/>
         </w:rPr>
-        <w:t xml:space="preserve">This has dramatically improved the results from Table 2. While the accuracy for all test results are above 90%, the correctness at the sentence level when testing SNR10 is </w:t>
+        <w:t xml:space="preserve">This has dramatically improved the results from Table 2. While the accuracy for all test results </w:t>
       </w:r>
       <w:r>
         <w:rPr>
           <w:rFonts w:cs="Times New Roman"/>
         </w:rPr>
+        <w:t>is</w:t>
+      </w:r>
+      <w:r>
+        <w:rPr>
+          <w:rFonts w:cs="Times New Roman"/>
+        </w:rPr>
+        <w:t xml:space="preserve"> above 90%, the correctness at the sentence level when testing SNR10 is </w:t>
+      </w:r>
+      <w:r>
+        <w:rPr>
+          <w:rFonts w:cs="Times New Roman"/>
+        </w:rPr>
         <w:t xml:space="preserve">still below the 90% threshold, implying that the system still has difficulties deciphering low noise to the sentence being said. Most likely the system, due to the </w:t>
       </w:r>
-      <w:proofErr w:type="gramStart"/>
       <w:r>
         <w:rPr>
           <w:rFonts w:cs="Times New Roman"/>
         </w:rPr>
-        <w:t>low level</w:t>
-      </w:r>
-      <w:proofErr w:type="gramEnd"/>
+        <w:t>low-level</w:t>
+      </w:r>
       <w:r>
         <w:rPr>
           <w:rFonts w:cs="Times New Roman"/>
@@ -5842,7 +5982,6 @@
           <w:color w:val="FF0000"/>
         </w:rPr>
       </w:pPr>
-      <w:bookmarkStart w:id="0" w:name="_GoBack"/>
       <w:r>
         <w:rPr>
           <w:color w:val="FF0000"/>
@@ -5856,7 +5995,6 @@
         <w:t>n</w:t>
       </w:r>
     </w:p>
-    <w:bookmarkEnd w:id="0"/>
     <w:p/>
     <w:p/>
     <w:p/>
@@ -5888,7 +6026,46 @@
           <w:ilvl w:val="0"/>
           <w:numId w:val="3"/>
         </w:numPr>
+        <w:rPr>
+          <w:b/>
+          <w:bCs/>
+        </w:rPr>
       </w:pPr>
+      <w:r>
+        <w:rPr>
+          <w:b/>
+          <w:bCs/>
+        </w:rPr>
+        <w:t>Result c</w:t>
+      </w:r>
+      <w:r>
+        <w:rPr>
+          <w:b/>
+          <w:bCs/>
+        </w:rPr>
+        <w:t xml:space="preserve">omparison of </w:t>
+      </w:r>
+      <w:r>
+        <w:rPr>
+          <w:b/>
+          <w:bCs/>
+        </w:rPr>
+        <w:t xml:space="preserve">employing </w:t>
+      </w:r>
+      <w:r>
+        <w:rPr>
+          <w:b/>
+          <w:bCs/>
+        </w:rPr>
+        <w:t>single and three Gaussian mixtures</w:t>
+      </w:r>
+      <w:r>
+        <w:rPr>
+          <w:b/>
+          <w:bCs/>
+        </w:rPr>
+        <w:t xml:space="preserve"> per state</w:t>
+      </w:r>
     </w:p>
     <w:tbl>
       <w:tblPr>
@@ -8117,7 +8294,18 @@
           <w:ilvl w:val="0"/>
           <w:numId w:val="3"/>
         </w:numPr>
+        <w:rPr>
+          <w:b/>
+          <w:bCs/>
+        </w:rPr>
       </w:pPr>
+      <w:r>
+        <w:rPr>
+          <w:b/>
+          <w:bCs/>
+        </w:rPr>
+        <w:t>Result comparison of testing SNR10 and SNR20 using a model trained with clean data</w:t>
+      </w:r>
     </w:p>
     <w:tbl>
       <w:tblPr>
@@ -10347,7 +10535,14 @@
         </w:tc>
       </w:tr>
     </w:tbl>
-    <w:p/>
+    <w:p>
+      <w:pPr>
+        <w:rPr>
+          <w:b/>
+          <w:bCs/>
+        </w:rPr>
+      </w:pPr>
+    </w:p>
     <w:p>
       <w:pPr>
         <w:pStyle w:val="ListParagraph"/>
@@ -10355,7 +10550,18 @@
           <w:ilvl w:val="0"/>
           <w:numId w:val="3"/>
         </w:numPr>
+        <w:rPr>
+          <w:b/>
+          <w:bCs/>
+        </w:rPr>
       </w:pPr>
+      <w:r>
+        <w:rPr>
+          <w:b/>
+          <w:bCs/>
+        </w:rPr>
+        <w:t>Result comparison of testing all data separately using a model trained with all data.</w:t>
+      </w:r>
     </w:p>
     <w:tbl>
       <w:tblPr>
@@ -14806,7 +15012,7 @@
 </file>
 
 <file path=word/endnotes.xml><?xml version="1.0" encoding="utf-8"?>
-<w:endnotes xmlns:wpc="http://schemas.microsoft.com/office/word/2010/wordprocessingCanvas" xmlns:cx="http://schemas.microsoft.com/office/drawing/2014/chartex" xmlns:cx1="http://schemas.microsoft.com/office/drawing/2015/9/8/chartex" xmlns:cx2="http://schemas.microsoft.com/office/drawing/2015/10/21/chartex" xmlns:cx3="http://schemas.microsoft.com/office/drawing/2016/5/9/chartex" xmlns:cx4="http://schemas.microsoft.com/office/drawing/2016/5/10/chartex" xmlns:cx5="http://schemas.microsoft.com/office/drawing/2016/5/11/chartex" xmlns:cx6="http://schemas.microsoft.com/office/drawing/2016/5/12/chartex" xmlns:cx7="http://schemas.microsoft.com/office/drawing/2016/5/13/chartex" xmlns:cx8="http://schemas.microsoft.com/office/drawing/2016/5/14/chartex" xmlns:mc="http://schemas.openxmlformats.org/markup-compatibility/2006" xmlns:aink="http://schemas.microsoft.com/office/drawing/2016/ink" xmlns:am3d="http://schemas.microsoft.com/office/drawing/2017/model3d" xmlns:o="urn:schemas-microsoft-com:office:office" xmlns:r="http://schemas.openxmlformats.org/officeDocument/2006/relationships" xmlns:m="http://schemas.openxmlformats.org/officeDocument/2006/math" xmlns:v="urn:schemas-microsoft-com:vml" xmlns:wp14="http://schemas.microsoft.com/office/word/2010/wordprocessingDrawing" xmlns:wp="http://schemas.openxmlformats.org/drawingml/2006/wordprocessingDrawing" xmlns:w10="urn:schemas-microsoft-com:office:word" xmlns:w="http://schemas.openxmlformats.org/wordprocessingml/2006/main" xmlns:w14="http://schemas.microsoft.com/office/word/2010/wordml" xmlns:w15="http://schemas.microsoft.com/office/word/2012/wordml" xmlns:w16cid="http://schemas.microsoft.com/office/word/2016/wordml/cid" xmlns:w16se="http://schemas.microsoft.com/office/word/2015/wordml/symex" xmlns:wpg="http://schemas.microsoft.com/office/word/2010/wordprocessingGroup" xmlns:wpi="http://schemas.microsoft.com/office/word/2010/wordprocessingInk" xmlns:wne="http://schemas.microsoft.com/office/word/2006/wordml" xmlns:wps="http://schemas.microsoft.com/office/word/2010/wordprocessingShape" mc:Ignorable="w14 w15 w16se w16cid wp14">
+<w:endnotes xmlns:wpc="http://schemas.microsoft.com/office/word/2010/wordprocessingCanvas" xmlns:cx="http://schemas.microsoft.com/office/drawing/2014/chartex" xmlns:cx1="http://schemas.microsoft.com/office/drawing/2015/9/8/chartex" xmlns:cx2="http://schemas.microsoft.com/office/drawing/2015/10/21/chartex" xmlns:cx3="http://schemas.microsoft.com/office/drawing/2016/5/9/chartex" xmlns:cx4="http://schemas.microsoft.com/office/drawing/2016/5/10/chartex" xmlns:cx5="http://schemas.microsoft.com/office/drawing/2016/5/11/chartex" xmlns:cx6="http://schemas.microsoft.com/office/drawing/2016/5/12/chartex" xmlns:cx7="http://schemas.microsoft.com/office/drawing/2016/5/13/chartex" xmlns:cx8="http://schemas.microsoft.com/office/drawing/2016/5/14/chartex" xmlns:mc="http://schemas.openxmlformats.org/markup-compatibility/2006" xmlns:aink="http://schemas.microsoft.com/office/drawing/2016/ink" xmlns:am3d="http://schemas.microsoft.com/office/drawing/2017/model3d" xmlns:o="urn:schemas-microsoft-com:office:office" xmlns:r="http://schemas.openxmlformats.org/officeDocument/2006/relationships" xmlns:m="http://schemas.openxmlformats.org/officeDocument/2006/math" xmlns:v="urn:schemas-microsoft-com:vml" xmlns:wp14="http://schemas.microsoft.com/office/word/2010/wordprocessingDrawing" xmlns:wp="http://schemas.openxmlformats.org/drawingml/2006/wordprocessingDrawing" xmlns:w10="urn:schemas-microsoft-com:office:word" xmlns:w="http://schemas.openxmlformats.org/wordprocessingml/2006/main" xmlns:w14="http://schemas.microsoft.com/office/word/2010/wordml" xmlns:w15="http://schemas.microsoft.com/office/word/2012/wordml" xmlns:w16cex="http://schemas.microsoft.com/office/word/2018/wordml/cex" xmlns:w16cid="http://schemas.microsoft.com/office/word/2016/wordml/cid" xmlns:w16="http://schemas.microsoft.com/office/word/2018/wordml" xmlns:w16sdtdh="http://schemas.microsoft.com/office/word/2020/wordml/sdtdatahash" xmlns:w16se="http://schemas.microsoft.com/office/word/2015/wordml/symex" xmlns:wpg="http://schemas.microsoft.com/office/word/2010/wordprocessingGroup" xmlns:wpi="http://schemas.microsoft.com/office/word/2010/wordprocessingInk" xmlns:wne="http://schemas.microsoft.com/office/word/2006/wordml" xmlns:wps="http://schemas.microsoft.com/office/word/2010/wordprocessingShape" mc:Ignorable="w14 w15 w16se w16cid w16 w16cex w16sdtdh wp14">
   <w:endnote w:type="separator" w:id="-1">
     <w:p>
       <w:pPr>
@@ -14831,7 +15037,7 @@
 </file>
 
 <file path=word/footer1.xml><?xml version="1.0" encoding="utf-8"?>
-<w:ftr xmlns:wpc="http://schemas.microsoft.com/office/word/2010/wordprocessingCanvas" xmlns:cx="http://schemas.microsoft.com/office/drawing/2014/chartex" xmlns:cx1="http://schemas.microsoft.com/office/drawing/2015/9/8/chartex" xmlns:cx2="http://schemas.microsoft.com/office/drawing/2015/10/21/chartex" xmlns:cx3="http://schemas.microsoft.com/office/drawing/2016/5/9/chartex" xmlns:cx4="http://schemas.microsoft.com/office/drawing/2016/5/10/chartex" xmlns:cx5="http://schemas.microsoft.com/office/drawing/2016/5/11/chartex" xmlns:cx6="http://schemas.microsoft.com/office/drawing/2016/5/12/chartex" xmlns:cx7="http://schemas.microsoft.com/office/drawing/2016/5/13/chartex" xmlns:cx8="http://schemas.microsoft.com/office/drawing/2016/5/14/chartex" xmlns:mc="http://schemas.openxmlformats.org/markup-compatibility/2006" xmlns:aink="http://schemas.microsoft.com/office/drawing/2016/ink" xmlns:am3d="http://schemas.microsoft.com/office/drawing/2017/model3d" xmlns:o="urn:schemas-microsoft-com:office:office" xmlns:r="http://schemas.openxmlformats.org/officeDocument/2006/relationships" xmlns:m="http://schemas.openxmlformats.org/officeDocument/2006/math" xmlns:v="urn:schemas-microsoft-com:vml" xmlns:wp14="http://schemas.microsoft.com/office/word/2010/wordprocessingDrawing" xmlns:wp="http://schemas.openxmlformats.org/drawingml/2006/wordprocessingDrawing" xmlns:w10="urn:schemas-microsoft-com:office:word" xmlns:w="http://schemas.openxmlformats.org/wordprocessingml/2006/main" xmlns:w14="http://schemas.microsoft.com/office/word/2010/wordml" xmlns:w15="http://schemas.microsoft.com/office/word/2012/wordml" xmlns:w16cid="http://schemas.microsoft.com/office/word/2016/wordml/cid" xmlns:w16se="http://schemas.microsoft.com/office/word/2015/wordml/symex" xmlns:wpg="http://schemas.microsoft.com/office/word/2010/wordprocessingGroup" xmlns:wpi="http://schemas.microsoft.com/office/word/2010/wordprocessingInk" xmlns:wne="http://schemas.microsoft.com/office/word/2006/wordml" xmlns:wps="http://schemas.microsoft.com/office/word/2010/wordprocessingShape" mc:Ignorable="w14 w15 w16se w16cid wp14">
+<w:ftr xmlns:wpc="http://schemas.microsoft.com/office/word/2010/wordprocessingCanvas" xmlns:cx="http://schemas.microsoft.com/office/drawing/2014/chartex" xmlns:cx1="http://schemas.microsoft.com/office/drawing/2015/9/8/chartex" xmlns:cx2="http://schemas.microsoft.com/office/drawing/2015/10/21/chartex" xmlns:cx3="http://schemas.microsoft.com/office/drawing/2016/5/9/chartex" xmlns:cx4="http://schemas.microsoft.com/office/drawing/2016/5/10/chartex" xmlns:cx5="http://schemas.microsoft.com/office/drawing/2016/5/11/chartex" xmlns:cx6="http://schemas.microsoft.com/office/drawing/2016/5/12/chartex" xmlns:cx7="http://schemas.microsoft.com/office/drawing/2016/5/13/chartex" xmlns:cx8="http://schemas.microsoft.com/office/drawing/2016/5/14/chartex" xmlns:mc="http://schemas.openxmlformats.org/markup-compatibility/2006" xmlns:aink="http://schemas.microsoft.com/office/drawing/2016/ink" xmlns:am3d="http://schemas.microsoft.com/office/drawing/2017/model3d" xmlns:o="urn:schemas-microsoft-com:office:office" xmlns:r="http://schemas.openxmlformats.org/officeDocument/2006/relationships" xmlns:m="http://schemas.openxmlformats.org/officeDocument/2006/math" xmlns:v="urn:schemas-microsoft-com:vml" xmlns:wp14="http://schemas.microsoft.com/office/word/2010/wordprocessingDrawing" xmlns:wp="http://schemas.openxmlformats.org/drawingml/2006/wordprocessingDrawing" xmlns:w10="urn:schemas-microsoft-com:office:word" xmlns:w="http://schemas.openxmlformats.org/wordprocessingml/2006/main" xmlns:w14="http://schemas.microsoft.com/office/word/2010/wordml" xmlns:w15="http://schemas.microsoft.com/office/word/2012/wordml" xmlns:w16cex="http://schemas.microsoft.com/office/word/2018/wordml/cex" xmlns:w16cid="http://schemas.microsoft.com/office/word/2016/wordml/cid" xmlns:w16="http://schemas.microsoft.com/office/word/2018/wordml" xmlns:w16sdtdh="http://schemas.microsoft.com/office/word/2020/wordml/sdtdatahash" xmlns:w16se="http://schemas.microsoft.com/office/word/2015/wordml/symex" xmlns:wpg="http://schemas.microsoft.com/office/word/2010/wordprocessingGroup" xmlns:wpi="http://schemas.microsoft.com/office/word/2010/wordprocessingInk" xmlns:wne="http://schemas.microsoft.com/office/word/2006/wordml" xmlns:wps="http://schemas.microsoft.com/office/word/2010/wordprocessingShape" mc:Ignorable="w14 w15 w16se w16cid w16 w16cex w16sdtdh wp14">
   <w:sdt>
     <w:sdtPr>
       <w:id w:val="-1025643128"/>
@@ -14884,7 +15090,7 @@
 </file>
 
 <file path=word/footnotes.xml><?xml version="1.0" encoding="utf-8"?>
-<w:footnotes xmlns:wpc="http://schemas.microsoft.com/office/word/2010/wordprocessingCanvas" xmlns:cx="http://schemas.microsoft.com/office/drawing/2014/chartex" xmlns:cx1="http://schemas.microsoft.com/office/drawing/2015/9/8/chartex" xmlns:cx2="http://schemas.microsoft.com/office/drawing/2015/10/21/chartex" xmlns:cx3="http://schemas.microsoft.com/office/drawing/2016/5/9/chartex" xmlns:cx4="http://schemas.microsoft.com/office/drawing/2016/5/10/chartex" xmlns:cx5="http://schemas.microsoft.com/office/drawing/2016/5/11/chartex" xmlns:cx6="http://schemas.microsoft.com/office/drawing/2016/5/12/chartex" xmlns:cx7="http://schemas.microsoft.com/office/drawing/2016/5/13/chartex" xmlns:cx8="http://schemas.microsoft.com/office/drawing/2016/5/14/chartex" xmlns:mc="http://schemas.openxmlformats.org/markup-compatibility/2006" xmlns:aink="http://schemas.microsoft.com/office/drawing/2016/ink" xmlns:am3d="http://schemas.microsoft.com/office/drawing/2017/model3d" xmlns:o="urn:schemas-microsoft-com:office:office" xmlns:r="http://schemas.openxmlformats.org/officeDocument/2006/relationships" xmlns:m="http://schemas.openxmlformats.org/officeDocument/2006/math" xmlns:v="urn:schemas-microsoft-com:vml" xmlns:wp14="http://schemas.microsoft.com/office/word/2010/wordprocessingDrawing" xmlns:wp="http://schemas.openxmlformats.org/drawingml/2006/wordprocessingDrawing" xmlns:w10="urn:schemas-microsoft-com:office:word" xmlns:w="http://schemas.openxmlformats.org/wordprocessingml/2006/main" xmlns:w14="http://schemas.microsoft.com/office/word/2010/wordml" xmlns:w15="http://schemas.microsoft.com/office/word/2012/wordml" xmlns:w16cid="http://schemas.microsoft.com/office/word/2016/wordml/cid" xmlns:w16se="http://schemas.microsoft.com/office/word/2015/wordml/symex" xmlns:wpg="http://schemas.microsoft.com/office/word/2010/wordprocessingGroup" xmlns:wpi="http://schemas.microsoft.com/office/word/2010/wordprocessingInk" xmlns:wne="http://schemas.microsoft.com/office/word/2006/wordml" xmlns:wps="http://schemas.microsoft.com/office/word/2010/wordprocessingShape" mc:Ignorable="w14 w15 w16se w16cid wp14">
+<w:footnotes xmlns:wpc="http://schemas.microsoft.com/office/word/2010/wordprocessingCanvas" xmlns:cx="http://schemas.microsoft.com/office/drawing/2014/chartex" xmlns:cx1="http://schemas.microsoft.com/office/drawing/2015/9/8/chartex" xmlns:cx2="http://schemas.microsoft.com/office/drawing/2015/10/21/chartex" xmlns:cx3="http://schemas.microsoft.com/office/drawing/2016/5/9/chartex" xmlns:cx4="http://schemas.microsoft.com/office/drawing/2016/5/10/chartex" xmlns:cx5="http://schemas.microsoft.com/office/drawing/2016/5/11/chartex" xmlns:cx6="http://schemas.microsoft.com/office/drawing/2016/5/12/chartex" xmlns:cx7="http://schemas.microsoft.com/office/drawing/2016/5/13/chartex" xmlns:cx8="http://schemas.microsoft.com/office/drawing/2016/5/14/chartex" xmlns:mc="http://schemas.openxmlformats.org/markup-compatibility/2006" xmlns:aink="http://schemas.microsoft.com/office/drawing/2016/ink" xmlns:am3d="http://schemas.microsoft.com/office/drawing/2017/model3d" xmlns:o="urn:schemas-microsoft-com:office:office" xmlns:r="http://schemas.openxmlformats.org/officeDocument/2006/relationships" xmlns:m="http://schemas.openxmlformats.org/officeDocument/2006/math" xmlns:v="urn:schemas-microsoft-com:vml" xmlns:wp14="http://schemas.microsoft.com/office/word/2010/wordprocessingDrawing" xmlns:wp="http://schemas.openxmlformats.org/drawingml/2006/wordprocessingDrawing" xmlns:w10="urn:schemas-microsoft-com:office:word" xmlns:w="http://schemas.openxmlformats.org/wordprocessingml/2006/main" xmlns:w14="http://schemas.microsoft.com/office/word/2010/wordml" xmlns:w15="http://schemas.microsoft.com/office/word/2012/wordml" xmlns:w16cex="http://schemas.microsoft.com/office/word/2018/wordml/cex" xmlns:w16cid="http://schemas.microsoft.com/office/word/2016/wordml/cid" xmlns:w16="http://schemas.microsoft.com/office/word/2018/wordml" xmlns:w16sdtdh="http://schemas.microsoft.com/office/word/2020/wordml/sdtdatahash" xmlns:w16se="http://schemas.microsoft.com/office/word/2015/wordml/symex" xmlns:wpg="http://schemas.microsoft.com/office/word/2010/wordprocessingGroup" xmlns:wpi="http://schemas.microsoft.com/office/word/2010/wordprocessingInk" xmlns:wne="http://schemas.microsoft.com/office/word/2006/wordml" xmlns:wps="http://schemas.microsoft.com/office/word/2010/wordprocessingShape" mc:Ignorable="w14 w15 w16se w16cid w16 w16cex w16sdtdh wp14">
   <w:footnote w:type="separator" w:id="-1">
     <w:p>
       <w:pPr>
@@ -14909,7 +15115,7 @@
 </file>
 
 <file path=word/numbering.xml><?xml version="1.0" encoding="utf-8"?>
-<w:numbering xmlns:wpc="http://schemas.microsoft.com/office/word/2010/wordprocessingCanvas" xmlns:cx="http://schemas.microsoft.com/office/drawing/2014/chartex" xmlns:cx1="http://schemas.microsoft.com/office/drawing/2015/9/8/chartex" xmlns:cx2="http://schemas.microsoft.com/office/drawing/2015/10/21/chartex" xmlns:cx3="http://schemas.microsoft.com/office/drawing/2016/5/9/chartex" xmlns:cx4="http://schemas.microsoft.com/office/drawing/2016/5/10/chartex" xmlns:cx5="http://schemas.microsoft.com/office/drawing/2016/5/11/chartex" xmlns:cx6="http://schemas.microsoft.com/office/drawing/2016/5/12/chartex" xmlns:cx7="http://schemas.microsoft.com/office/drawing/2016/5/13/chartex" xmlns:cx8="http://schemas.microsoft.com/office/drawing/2016/5/14/chartex" xmlns:mc="http://schemas.openxmlformats.org/markup-compatibility/2006" xmlns:aink="http://schemas.microsoft.com/office/drawing/2016/ink" xmlns:am3d="http://schemas.microsoft.com/office/drawing/2017/model3d" xmlns:o="urn:schemas-microsoft-com:office:office" xmlns:r="http://schemas.openxmlformats.org/officeDocument/2006/relationships" xmlns:m="http://schemas.openxmlformats.org/officeDocument/2006/math" xmlns:v="urn:schemas-microsoft-com:vml" xmlns:wp14="http://schemas.microsoft.com/office/word/2010/wordprocessingDrawing" xmlns:wp="http://schemas.openxmlformats.org/drawingml/2006/wordprocessingDrawing" xmlns:w10="urn:schemas-microsoft-com:office:word" xmlns:w="http://schemas.openxmlformats.org/wordprocessingml/2006/main" xmlns:w14="http://schemas.microsoft.com/office/word/2010/wordml" xmlns:w15="http://schemas.microsoft.com/office/word/2012/wordml" xmlns:w16cid="http://schemas.microsoft.com/office/word/2016/wordml/cid" xmlns:w16se="http://schemas.microsoft.com/office/word/2015/wordml/symex" xmlns:wpg="http://schemas.microsoft.com/office/word/2010/wordprocessingGroup" xmlns:wpi="http://schemas.microsoft.com/office/word/2010/wordprocessingInk" xmlns:wne="http://schemas.microsoft.com/office/word/2006/wordml" xmlns:wps="http://schemas.microsoft.com/office/word/2010/wordprocessingShape" mc:Ignorable="w14 w15 w16se w16cid wp14">
+<w:numbering xmlns:wpc="http://schemas.microsoft.com/office/word/2010/wordprocessingCanvas" xmlns:cx="http://schemas.microsoft.com/office/drawing/2014/chartex" xmlns:cx1="http://schemas.microsoft.com/office/drawing/2015/9/8/chartex" xmlns:cx2="http://schemas.microsoft.com/office/drawing/2015/10/21/chartex" xmlns:cx3="http://schemas.microsoft.com/office/drawing/2016/5/9/chartex" xmlns:cx4="http://schemas.microsoft.com/office/drawing/2016/5/10/chartex" xmlns:cx5="http://schemas.microsoft.com/office/drawing/2016/5/11/chartex" xmlns:cx6="http://schemas.microsoft.com/office/drawing/2016/5/12/chartex" xmlns:cx7="http://schemas.microsoft.com/office/drawing/2016/5/13/chartex" xmlns:cx8="http://schemas.microsoft.com/office/drawing/2016/5/14/chartex" xmlns:mc="http://schemas.openxmlformats.org/markup-compatibility/2006" xmlns:aink="http://schemas.microsoft.com/office/drawing/2016/ink" xmlns:am3d="http://schemas.microsoft.com/office/drawing/2017/model3d" xmlns:o="urn:schemas-microsoft-com:office:office" xmlns:r="http://schemas.openxmlformats.org/officeDocument/2006/relationships" xmlns:m="http://schemas.openxmlformats.org/officeDocument/2006/math" xmlns:v="urn:schemas-microsoft-com:vml" xmlns:wp14="http://schemas.microsoft.com/office/word/2010/wordprocessingDrawing" xmlns:wp="http://schemas.openxmlformats.org/drawingml/2006/wordprocessingDrawing" xmlns:w10="urn:schemas-microsoft-com:office:word" xmlns:w="http://schemas.openxmlformats.org/wordprocessingml/2006/main" xmlns:w14="http://schemas.microsoft.com/office/word/2010/wordml" xmlns:w15="http://schemas.microsoft.com/office/word/2012/wordml" xmlns:w16cex="http://schemas.microsoft.com/office/word/2018/wordml/cex" xmlns:w16cid="http://schemas.microsoft.com/office/word/2016/wordml/cid" xmlns:w16="http://schemas.microsoft.com/office/word/2018/wordml" xmlns:w16sdtdh="http://schemas.microsoft.com/office/word/2020/wordml/sdtdatahash" xmlns:w16se="http://schemas.microsoft.com/office/word/2015/wordml/symex" xmlns:wpg="http://schemas.microsoft.com/office/word/2010/wordprocessingGroup" xmlns:wpi="http://schemas.microsoft.com/office/word/2010/wordprocessingInk" xmlns:wne="http://schemas.microsoft.com/office/word/2006/wordml" xmlns:wps="http://schemas.microsoft.com/office/word/2010/wordprocessingShape" mc:Ignorable="w14 w15 w16se w16cid w16 w16cex w16sdtdh wp14">
   <w:abstractNum w:abstractNumId="0" w15:restartNumberingAfterBreak="0">
     <w:nsid w:val="048042B9"/>
     <w:multiLevelType w:val="hybridMultilevel"/>
@@ -15191,7 +15397,7 @@
 </file>
 
 <file path=word/styles.xml><?xml version="1.0" encoding="utf-8"?>
-<w:styles xmlns:mc="http://schemas.openxmlformats.org/markup-compatibility/2006" xmlns:r="http://schemas.openxmlformats.org/officeDocument/2006/relationships" xmlns:w="http://schemas.openxmlformats.org/wordprocessingml/2006/main" xmlns:w14="http://schemas.microsoft.com/office/word/2010/wordml" xmlns:w15="http://schemas.microsoft.com/office/word/2012/wordml" xmlns:w16cid="http://schemas.microsoft.com/office/word/2016/wordml/cid" xmlns:w16se="http://schemas.microsoft.com/office/word/2015/wordml/symex" mc:Ignorable="w14 w15 w16se w16cid">
+<w:styles xmlns:mc="http://schemas.openxmlformats.org/markup-compatibility/2006" xmlns:r="http://schemas.openxmlformats.org/officeDocument/2006/relationships" xmlns:w="http://schemas.openxmlformats.org/wordprocessingml/2006/main" xmlns:w14="http://schemas.microsoft.com/office/word/2010/wordml" xmlns:w15="http://schemas.microsoft.com/office/word/2012/wordml" xmlns:w16cex="http://schemas.microsoft.com/office/word/2018/wordml/cex" xmlns:w16cid="http://schemas.microsoft.com/office/word/2016/wordml/cid" xmlns:w16="http://schemas.microsoft.com/office/word/2018/wordml" xmlns:w16sdtdh="http://schemas.microsoft.com/office/word/2020/wordml/sdtdatahash" xmlns:w16se="http://schemas.microsoft.com/office/word/2015/wordml/symex" mc:Ignorable="w14 w15 w16se w16cid w16 w16cex w16sdtdh">
   <w:docDefaults>
     <w:rPrDefault>
       <w:rPr>
@@ -15207,7 +15413,7 @@
       </w:pPr>
     </w:pPrDefault>
   </w:docDefaults>
-  <w:latentStyles w:defLockedState="0" w:defUIPriority="99" w:defSemiHidden="0" w:defUnhideWhenUsed="0" w:defQFormat="0" w:count="375">
+  <w:latentStyles w:defLockedState="0" w:defUIPriority="99" w:defSemiHidden="0" w:defUnhideWhenUsed="0" w:defQFormat="0" w:count="376">
     <w:lsdException w:name="Normal" w:uiPriority="0" w:qFormat="1"/>
     <w:lsdException w:name="heading 1" w:uiPriority="9" w:qFormat="1"/>
     <w:lsdException w:name="heading 2" w:semiHidden="1" w:uiPriority="9" w:unhideWhenUsed="1" w:qFormat="1"/>
@@ -15583,6 +15789,7 @@
     <w:lsdException w:name="Smart Hyperlink" w:semiHidden="1" w:unhideWhenUsed="1"/>
     <w:lsdException w:name="Hashtag" w:semiHidden="1" w:unhideWhenUsed="1"/>
     <w:lsdException w:name="Unresolved Mention" w:semiHidden="1" w:unhideWhenUsed="1"/>
+    <w:lsdException w:name="Smart Link" w:semiHidden="1" w:unhideWhenUsed="1"/>
   </w:latentStyles>
   <w:style w:type="paragraph" w:default="1" w:styleId="Normal">
     <w:name w:val="Normal"/>

</xml_diff>